<commit_message>
bookdown formats with table & figure referencing
</commit_message>
<xml_diff>
--- a/docs/report.docx
+++ b/docs/report.docx
@@ -20,7 +20,7 @@
           <w:sz w:val="24"/>
           <w:szCs w:val="24"/>
         </w:rPr>
-        <w:id w:val="-412633165"/>
+        <w:id w:val="1857148763"/>
         <w:docPartObj>
           <w:docPartGallery w:val="Table of Contents"/>
           <w:docPartUnique/>
@@ -77,7 +77,7 @@
             <w:rPr>
               <w:noProof/>
             </w:rPr>
-            <w:instrText xml:space="preserve"> PAGEREF _Toc348791401 \h </w:instrText>
+            <w:instrText xml:space="preserve"> PAGEREF _Toc348797963 \h </w:instrText>
           </w:r>
           <w:r>
             <w:rPr>
@@ -135,7 +135,7 @@
             <w:rPr>
               <w:noProof/>
             </w:rPr>
-            <w:instrText xml:space="preserve"> PAGEREF _Toc348791402 \h </w:instrText>
+            <w:instrText xml:space="preserve"> PAGEREF _Toc348797964 \h </w:instrText>
           </w:r>
           <w:r>
             <w:rPr>
@@ -193,7 +193,7 @@
             <w:rPr>
               <w:noProof/>
             </w:rPr>
-            <w:instrText xml:space="preserve"> PAGEREF _Toc348791403 \h </w:instrText>
+            <w:instrText xml:space="preserve"> PAGEREF _Toc348797965 \h </w:instrText>
           </w:r>
           <w:r>
             <w:rPr>
@@ -251,7 +251,7 @@
             <w:rPr>
               <w:noProof/>
             </w:rPr>
-            <w:instrText xml:space="preserve"> PAGEREF _Toc348791404 \h </w:instrText>
+            <w:instrText xml:space="preserve"> PAGEREF _Toc348797966 \h </w:instrText>
           </w:r>
           <w:r>
             <w:rPr>
@@ -268,7 +268,7 @@
             <w:rPr>
               <w:noProof/>
             </w:rPr>
-            <w:t>1</w:t>
+            <w:t>2</w:t>
           </w:r>
           <w:r>
             <w:rPr>
@@ -309,7 +309,7 @@
             <w:rPr>
               <w:noProof/>
             </w:rPr>
-            <w:instrText xml:space="preserve"> PAGEREF _Toc348791405 \h </w:instrText>
+            <w:instrText xml:space="preserve"> PAGEREF _Toc348797967 \h </w:instrText>
           </w:r>
           <w:r>
             <w:rPr>
@@ -367,7 +367,7 @@
             <w:rPr>
               <w:noProof/>
             </w:rPr>
-            <w:instrText xml:space="preserve"> PAGEREF _Toc348791406 \h </w:instrText>
+            <w:instrText xml:space="preserve"> PAGEREF _Toc348797968 \h </w:instrText>
           </w:r>
           <w:r>
             <w:rPr>
@@ -384,7 +384,7 @@
             <w:rPr>
               <w:noProof/>
             </w:rPr>
-            <w:t>2</w:t>
+            <w:t>3</w:t>
           </w:r>
           <w:r>
             <w:rPr>
@@ -425,7 +425,7 @@
             <w:rPr>
               <w:noProof/>
             </w:rPr>
-            <w:instrText xml:space="preserve"> PAGEREF _Toc348791407 \h </w:instrText>
+            <w:instrText xml:space="preserve"> PAGEREF _Toc348797969 \h </w:instrText>
           </w:r>
           <w:r>
             <w:rPr>
@@ -442,7 +442,7 @@
             <w:rPr>
               <w:noProof/>
             </w:rPr>
-            <w:t>2</w:t>
+            <w:t>3</w:t>
           </w:r>
           <w:r>
             <w:rPr>
@@ -483,7 +483,7 @@
             <w:rPr>
               <w:noProof/>
             </w:rPr>
-            <w:instrText xml:space="preserve"> PAGEREF _Toc348791408 \h </w:instrText>
+            <w:instrText xml:space="preserve"> PAGEREF _Toc348797970 \h </w:instrText>
           </w:r>
           <w:r>
             <w:rPr>
@@ -500,7 +500,7 @@
             <w:rPr>
               <w:noProof/>
             </w:rPr>
-            <w:t>2</w:t>
+            <w:t>3</w:t>
           </w:r>
           <w:r>
             <w:rPr>
@@ -521,7 +521,7 @@
         <w:pStyle w:val="FirstParagraph"/>
       </w:pPr>
       <w:r>
-        <w:t>opts_knit$get("rmarkdown.pandoc.to"): docx</w:t>
+        <w:t>format: docx</w:t>
       </w:r>
     </w:p>
     <w:p>
@@ -529,7 +529,7 @@
         <w:pStyle w:val="Heading2"/>
       </w:pPr>
       <w:bookmarkStart w:id="1" w:name="introduction"/>
-      <w:bookmarkStart w:id="2" w:name="_Toc348791401"/>
+      <w:bookmarkStart w:id="2" w:name="_Toc348797963"/>
       <w:bookmarkEnd w:id="1"/>
       <w:r>
         <w:t>Introduction</w:t>
@@ -552,7 +552,7 @@
         <w:pStyle w:val="Heading2"/>
       </w:pPr>
       <w:bookmarkStart w:id="3" w:name="covariates"/>
-      <w:bookmarkStart w:id="4" w:name="_Toc348791402"/>
+      <w:bookmarkStart w:id="4" w:name="_Toc348797964"/>
       <w:bookmarkEnd w:id="3"/>
       <w:r>
         <w:t>Covariates</w:t>
@@ -576,7 +576,7 @@
         <w:pStyle w:val="Heading2"/>
       </w:pPr>
       <w:bookmarkStart w:id="5" w:name="data"/>
-      <w:bookmarkStart w:id="6" w:name="_Toc348791403"/>
+      <w:bookmarkStart w:id="6" w:name="_Toc348797965"/>
       <w:bookmarkEnd w:id="5"/>
       <w:r>
         <w:t>Data</w:t>
@@ -585,10 +585,381 @@
     </w:p>
     <w:p>
       <w:pPr>
+        <w:pStyle w:val="FirstParagraph"/>
+      </w:pPr>
+      <w:r>
+        <w:t>See Table 1.</w:t>
+      </w:r>
+    </w:p>
+    <w:p>
+      <w:pPr>
+        <w:pStyle w:val="TableCaption"/>
+      </w:pPr>
+      <w:r>
+        <w:t>Table 1 Data sources from preliminary report.</w:t>
+      </w:r>
+    </w:p>
+    <w:tbl>
+      <w:tblPr>
+        <w:tblW w:w="0" w:type="pct"/>
+        <w:tblLook w:val="07E0" w:firstRow="1" w:lastRow="1" w:firstColumn="1" w:lastColumn="1" w:noHBand="1" w:noVBand="1"/>
+        <w:tblCaption w:val="Table 1 Data sources from preliminary report."/>
+      </w:tblPr>
+      <w:tblGrid>
+        <w:gridCol w:w="1203"/>
+        <w:gridCol w:w="1482"/>
+        <w:gridCol w:w="6171"/>
+      </w:tblGrid>
+      <w:tr>
+        <w:tc>
+          <w:tcPr>
+            <w:tcW w:w="0" w:type="auto"/>
+            <w:tcBorders>
+              <w:bottom w:val="single" w:sz="0" w:space="0" w:color="auto"/>
+            </w:tcBorders>
+            <w:vAlign w:val="bottom"/>
+          </w:tcPr>
+          <w:p>
+            <w:pPr>
+              <w:pStyle w:val="Compact"/>
+            </w:pPr>
+            <w:r>
+              <w:t>Data</w:t>
+            </w:r>
+          </w:p>
+        </w:tc>
+        <w:tc>
+          <w:tcPr>
+            <w:tcW w:w="0" w:type="auto"/>
+            <w:tcBorders>
+              <w:bottom w:val="single" w:sz="0" w:space="0" w:color="auto"/>
+            </w:tcBorders>
+            <w:vAlign w:val="bottom"/>
+          </w:tcPr>
+          <w:p>
+            <w:pPr>
+              <w:pStyle w:val="Compact"/>
+            </w:pPr>
+            <w:r>
+              <w:t>Source</w:t>
+            </w:r>
+          </w:p>
+        </w:tc>
+        <w:tc>
+          <w:tcPr>
+            <w:tcW w:w="0" w:type="auto"/>
+            <w:tcBorders>
+              <w:bottom w:val="single" w:sz="0" w:space="0" w:color="auto"/>
+            </w:tcBorders>
+            <w:vAlign w:val="bottom"/>
+          </w:tcPr>
+          <w:p>
+            <w:pPr>
+              <w:pStyle w:val="Compact"/>
+            </w:pPr>
+            <w:r>
+              <w:t>Website</w:t>
+            </w:r>
+          </w:p>
+        </w:tc>
+      </w:tr>
+      <w:tr>
+        <w:tc>
+          <w:tcPr>
+            <w:tcW w:w="0" w:type="auto"/>
+          </w:tcPr>
+          <w:p>
+            <w:pPr>
+              <w:pStyle w:val="Compact"/>
+            </w:pPr>
+            <w:r>
+              <w:t>Offshore Cables</w:t>
+            </w:r>
+          </w:p>
+        </w:tc>
+        <w:tc>
+          <w:tcPr>
+            <w:tcW w:w="0" w:type="auto"/>
+          </w:tcPr>
+          <w:p>
+            <w:pPr>
+              <w:pStyle w:val="Compact"/>
+            </w:pPr>
+            <w:r>
+              <w:t>National Oceanic and Atmospheric Administr</w:t>
+            </w:r>
+            <w:r>
+              <w:t>ation (NOAA)</w:t>
+            </w:r>
+          </w:p>
+        </w:tc>
+        <w:tc>
+          <w:tcPr>
+            <w:tcW w:w="0" w:type="auto"/>
+          </w:tcPr>
+          <w:p>
+            <w:pPr>
+              <w:pStyle w:val="Compact"/>
+            </w:pPr>
+            <w:hyperlink r:id="rId8">
+              <w:r>
+                <w:rPr>
+                  <w:rStyle w:val="Hyperlink"/>
+                </w:rPr>
+                <w:t>http://marinecadastre.gov/data/</w:t>
+              </w:r>
+            </w:hyperlink>
+          </w:p>
+        </w:tc>
+      </w:tr>
+      <w:tr>
+        <w:tc>
+          <w:tcPr>
+            <w:tcW w:w="0" w:type="auto"/>
+          </w:tcPr>
+          <w:p>
+            <w:pPr>
+              <w:pStyle w:val="Compact"/>
+            </w:pPr>
+            <w:r>
+              <w:t>Bathymetry</w:t>
+            </w:r>
+          </w:p>
+        </w:tc>
+        <w:tc>
+          <w:tcPr>
+            <w:tcW w:w="0" w:type="auto"/>
+          </w:tcPr>
+          <w:p>
+            <w:pPr>
+              <w:pStyle w:val="Compact"/>
+            </w:pPr>
+            <w:r>
+              <w:t xml:space="preserve">General Bathymetric Chart of </w:t>
+            </w:r>
+            <w:r>
+              <w:lastRenderedPageBreak/>
+              <w:t>the Oceans (GEBCO)</w:t>
+            </w:r>
+          </w:p>
+        </w:tc>
+        <w:tc>
+          <w:tcPr>
+            <w:tcW w:w="0" w:type="auto"/>
+          </w:tcPr>
+          <w:p>
+            <w:pPr>
+              <w:pStyle w:val="Compact"/>
+            </w:pPr>
+            <w:hyperlink r:id="rId9">
+              <w:r>
+                <w:rPr>
+                  <w:rStyle w:val="Hyperlink"/>
+                </w:rPr>
+                <w:t>http://www.gebco.net/data_and_products/gridded_bathymetry_data/</w:t>
+              </w:r>
+            </w:hyperlink>
+          </w:p>
+        </w:tc>
+      </w:tr>
+      <w:tr>
+        <w:tc>
+          <w:tcPr>
+            <w:tcW w:w="0" w:type="auto"/>
+          </w:tcPr>
+          <w:p>
+            <w:pPr>
+              <w:pStyle w:val="Compact"/>
+            </w:pPr>
+            <w:r>
+              <w:lastRenderedPageBreak/>
+              <w:t>U.S. Shoreline</w:t>
+            </w:r>
+          </w:p>
+        </w:tc>
+        <w:tc>
+          <w:tcPr>
+            <w:tcW w:w="0" w:type="auto"/>
+          </w:tcPr>
+          <w:p>
+            <w:pPr>
+              <w:pStyle w:val="Compact"/>
+            </w:pPr>
+            <w:r>
+              <w:t>NOAA</w:t>
+            </w:r>
+          </w:p>
+        </w:tc>
+        <w:tc>
+          <w:tcPr>
+            <w:tcW w:w="0" w:type="auto"/>
+          </w:tcPr>
+          <w:p>
+            <w:pPr>
+              <w:pStyle w:val="Compact"/>
+            </w:pPr>
+            <w:hyperlink r:id="rId10">
+              <w:r>
+                <w:rPr>
+                  <w:rStyle w:val="Hyperlink"/>
+                </w:rPr>
+                <w:t>http://shoreline.noaa.gov/data/datasheets/medres.html</w:t>
+              </w:r>
+            </w:hyperlink>
+          </w:p>
+        </w:tc>
+      </w:tr>
+      <w:tr>
+        <w:tc>
+          <w:tcPr>
+            <w:tcW w:w="0" w:type="auto"/>
+          </w:tcPr>
+          <w:p>
+            <w:pPr>
+              <w:pStyle w:val="Compact"/>
+            </w:pPr>
+            <w:r>
+              <w:t>Tide</w:t>
+            </w:r>
+          </w:p>
+        </w:tc>
+        <w:tc>
+          <w:tcPr>
+            <w:tcW w:w="0" w:type="auto"/>
+          </w:tcPr>
+          <w:p>
+            <w:pPr>
+              <w:pStyle w:val="Compact"/>
+            </w:pPr>
+            <w:r>
+              <w:t>Georgia Tech Research Corporation</w:t>
+            </w:r>
+          </w:p>
+        </w:tc>
+        <w:tc>
+          <w:tcPr>
+            <w:tcW w:w="0" w:type="auto"/>
+          </w:tcPr>
+          <w:p>
+            <w:pPr>
+              <w:pStyle w:val="Compact"/>
+            </w:pPr>
+            <w:hyperlink r:id="rId11">
+              <w:r>
+                <w:rPr>
+                  <w:rStyle w:val="Hyperlink"/>
+                </w:rPr>
+                <w:t>http://www1.eere.energy.gov/water/pdfs/1023527.pdf</w:t>
+              </w:r>
+            </w:hyperlink>
+          </w:p>
+        </w:tc>
+      </w:tr>
+      <w:tr>
+        <w:tc>
+          <w:tcPr>
+            <w:tcW w:w="0" w:type="auto"/>
+          </w:tcPr>
+          <w:p>
+            <w:pPr>
+              <w:pStyle w:val="Compact"/>
+            </w:pPr>
+            <w:r>
+              <w:t>Wave</w:t>
+            </w:r>
+          </w:p>
+        </w:tc>
+        <w:tc>
+          <w:tcPr>
+            <w:tcW w:w="0" w:type="auto"/>
+          </w:tcPr>
+          <w:p>
+            <w:pPr>
+              <w:pStyle w:val="Compact"/>
+            </w:pPr>
+            <w:r>
+              <w:t>Electric Power Research Institute</w:t>
+            </w:r>
+          </w:p>
+        </w:tc>
+        <w:tc>
+          <w:tcPr>
+            <w:tcW w:w="0" w:type="auto"/>
+          </w:tcPr>
+          <w:p>
+            <w:pPr>
+              <w:pStyle w:val="Compact"/>
+            </w:pPr>
+            <w:hyperlink r:id="rId12">
+              <w:r>
+                <w:rPr>
+                  <w:rStyle w:val="Hyperlink"/>
+                </w:rPr>
+                <w:t>http://www1.eere</w:t>
+              </w:r>
+              <w:r>
+                <w:rPr>
+                  <w:rStyle w:val="Hyperlink"/>
+                </w:rPr>
+                <w:t>.energy.gov/water/pdfs/mappingandassessment.pdf</w:t>
+              </w:r>
+            </w:hyperlink>
+          </w:p>
+        </w:tc>
+      </w:tr>
+      <w:tr>
+        <w:tc>
+          <w:tcPr>
+            <w:tcW w:w="0" w:type="auto"/>
+          </w:tcPr>
+          <w:p>
+            <w:pPr>
+              <w:pStyle w:val="Compact"/>
+            </w:pPr>
+            <w:r>
+              <w:t>Wind (100m height)</w:t>
+            </w:r>
+          </w:p>
+        </w:tc>
+        <w:tc>
+          <w:tcPr>
+            <w:tcW w:w="0" w:type="auto"/>
+          </w:tcPr>
+          <w:p>
+            <w:pPr>
+              <w:pStyle w:val="Compact"/>
+            </w:pPr>
+            <w:r>
+              <w:t>AWS Truepower, LLC for windNavigator</w:t>
+            </w:r>
+          </w:p>
+        </w:tc>
+        <w:tc>
+          <w:tcPr>
+            <w:tcW w:w="0" w:type="auto"/>
+          </w:tcPr>
+          <w:p>
+            <w:pPr>
+              <w:pStyle w:val="Compact"/>
+            </w:pPr>
+            <w:hyperlink r:id="rId13">
+              <w:r>
+                <w:rPr>
+                  <w:rStyle w:val="Hyperlink"/>
+                </w:rPr>
+                <w:t>http://apps2.eere.energy.gov/wind/windexchange/windmaps/</w:t>
+              </w:r>
+            </w:hyperlink>
+          </w:p>
+        </w:tc>
+      </w:tr>
+    </w:tbl>
+    <w:p>
+      <w:pPr>
         <w:pStyle w:val="Heading3"/>
       </w:pPr>
       <w:bookmarkStart w:id="7" w:name="submarine-cables"/>
-      <w:bookmarkStart w:id="8" w:name="_Toc348791404"/>
+      <w:bookmarkStart w:id="8" w:name="_Toc348797966"/>
       <w:bookmarkEnd w:id="7"/>
       <w:r>
         <w:t>Submarine Cables</w:t>
@@ -603,7 +974,7 @@
           <w:numId w:val="4"/>
         </w:numPr>
       </w:pPr>
-      <w:hyperlink r:id="rId8">
+      <w:hyperlink r:id="rId14">
         <w:r>
           <w:rPr>
             <w:rStyle w:val="Hyperlink"/>
@@ -632,7 +1003,7 @@
           <w:numId w:val="5"/>
         </w:numPr>
       </w:pPr>
-      <w:hyperlink r:id="rId9">
+      <w:hyperlink r:id="rId15">
         <w:r>
           <w:rPr>
             <w:rStyle w:val="Hyperlink"/>
@@ -649,12 +1020,18 @@
           <w:numId w:val="5"/>
         </w:numPr>
       </w:pPr>
-      <w:hyperlink r:id="rId10">
+      <w:hyperlink r:id="rId16">
         <w:r>
           <w:rPr>
             <w:rStyle w:val="Hyperlink"/>
           </w:rPr>
-          <w:t>North American Submarine Cable Association (NASCA) Submarine Cables - NOAA Data Catalog</w:t>
+          <w:t>North American Submarine Cable Association (NASCA)</w:t>
+        </w:r>
+        <w:r>
+          <w:rPr>
+            <w:rStyle w:val="Hyperlink"/>
+          </w:rPr>
+          <w:t xml:space="preserve"> Submarine Cables - NOAA Data Catalog</w:t>
         </w:r>
       </w:hyperlink>
     </w:p>
@@ -663,10 +1040,9 @@
         <w:pStyle w:val="Heading2"/>
       </w:pPr>
       <w:bookmarkStart w:id="9" w:name="maps"/>
-      <w:bookmarkStart w:id="10" w:name="_Toc348791405"/>
+      <w:bookmarkStart w:id="10" w:name="_Toc348797967"/>
       <w:bookmarkEnd w:id="9"/>
       <w:r>
-        <w:lastRenderedPageBreak/>
         <w:t>Maps</w:t>
       </w:r>
       <w:bookmarkEnd w:id="10"/>
@@ -676,26 +1052,35 @@
         <w:pStyle w:val="FirstParagraph"/>
       </w:pPr>
       <w:r>
+        <w:t>See Figure 1.</w:t>
+      </w:r>
+    </w:p>
+    <w:p>
+      <w:pPr>
+        <w:pStyle w:val="FigurewithCaption"/>
+      </w:pPr>
+      <w:r>
         <w:rPr>
           <w:noProof/>
         </w:rPr>
+        <w:lastRenderedPageBreak/>
         <w:drawing>
           <wp:inline distT="0" distB="0" distL="0" distR="0">
             <wp:extent cx="5334000" cy="4267200"/>
             <wp:effectExtent l="0" t="0" r="0" b="0"/>
-            <wp:docPr id="1" name="Picture"/>
+            <wp:docPr id="1" name="Picture" descr="Figure 1 Map of NOAA Charted Submarine cables in the United States as of December 2012."/>
             <wp:cNvGraphicFramePr/>
             <a:graphic xmlns:a="http://schemas.openxmlformats.org/drawingml/2006/main">
               <a:graphicData uri="http://schemas.openxmlformats.org/drawingml/2006/picture">
                 <pic:pic xmlns:pic="http://schemas.openxmlformats.org/drawingml/2006/picture">
                   <pic:nvPicPr>
-                    <pic:cNvPr id="0" name="Picture" descr="report_files/figure-docx/unnamed-chunk-1-1.png"/>
+                    <pic:cNvPr id="0" name="Picture" descr="report_files/figure-docx/map-1.png"/>
                     <pic:cNvPicPr>
                       <a:picLocks noChangeAspect="1" noChangeArrowheads="1"/>
                     </pic:cNvPicPr>
                   </pic:nvPicPr>
                   <pic:blipFill>
-                    <a:blip r:embed="rId11"/>
+                    <a:blip r:embed="rId17"/>
                     <a:stretch>
                       <a:fillRect/>
                     </a:stretch>
@@ -724,10 +1109,18 @@
     </w:p>
     <w:p>
       <w:pPr>
+        <w:pStyle w:val="ImageCaption"/>
+      </w:pPr>
+      <w:r>
+        <w:t>Figure 1 Map of NOAA Charted Submarine cables in the United States as of December 2012.</w:t>
+      </w:r>
+    </w:p>
+    <w:p>
+      <w:pPr>
         <w:pStyle w:val="Heading2"/>
       </w:pPr>
       <w:bookmarkStart w:id="11" w:name="cable-sharing"/>
-      <w:bookmarkStart w:id="12" w:name="_Toc348791406"/>
+      <w:bookmarkStart w:id="12" w:name="_Toc348797968"/>
       <w:bookmarkEnd w:id="11"/>
       <w:r>
         <w:t>Cable Sharing?</w:t>
@@ -739,7 +1132,7 @@
         <w:pStyle w:val="Heading2"/>
       </w:pPr>
       <w:bookmarkStart w:id="13" w:name="ecological"/>
-      <w:bookmarkStart w:id="14" w:name="_Toc348791407"/>
+      <w:bookmarkStart w:id="14" w:name="_Toc348797969"/>
       <w:bookmarkEnd w:id="13"/>
       <w:r>
         <w:t>Ecological</w:t>
@@ -751,10 +1144,10 @@
         <w:pStyle w:val="FirstParagraph"/>
       </w:pPr>
       <w:r>
-        <w:t>(A. B. Gill, 2005; Inger et al., 2009; Lester et al., 2013; Pelc &amp; Fujita,</w:t>
-      </w:r>
-      <w:r>
-        <w:t xml:space="preserve"> 2002; Willsteed, Gill, Birchenough, &amp; Jude, 2017)</w:t>
+        <w:t>(A. B. Gill, 2005; Inger et al., 2009; Lester et al., 2013; Pelc &amp; Fujita, 2002; Wi</w:t>
+      </w:r>
+      <w:r>
+        <w:t>llsteed, Gill, Birchenough, &amp; Jude, 2017)</w:t>
       </w:r>
     </w:p>
     <w:p>
@@ -762,7 +1155,7 @@
         <w:pStyle w:val="Heading2"/>
       </w:pPr>
       <w:bookmarkStart w:id="15" w:name="references"/>
-      <w:bookmarkStart w:id="16" w:name="_Toc348791408"/>
+      <w:bookmarkStart w:id="16" w:name="_Toc348797970"/>
       <w:bookmarkEnd w:id="15"/>
       <w:r>
         <w:t>References</w:t>
@@ -797,13 +1190,13 @@
         <w:rPr>
           <w:i/>
         </w:rPr>
-        <w:t>Protection of Submar</w:t>
+        <w:t>Protection of Submarine Cable</w:t>
       </w:r>
       <w:r>
         <w:rPr>
           <w:i/>
         </w:rPr>
-        <w:t>ine Cables Through Spatial Separation</w:t>
+        <w:t>s Through Spatial Separation</w:t>
       </w:r>
       <w:r>
         <w:t>.</w:t>
@@ -831,10 +1224,11 @@
         <w:pStyle w:val="Bibliography"/>
       </w:pPr>
       <w:r>
-        <w:t>Gill, A. B. (2005). Offshore renewable energy: Ecological implications of generating electricity i</w:t>
-      </w:r>
-      <w:r>
-        <w:t xml:space="preserve">n the coastal zone. </w:t>
+        <w:lastRenderedPageBreak/>
+        <w:t>Gill, A. B. (2005). Offshore renewable energy: Ecological implications of generating electricity in the coa</w:t>
+      </w:r>
+      <w:r>
+        <w:t xml:space="preserve">stal zone. </w:t>
       </w:r>
       <w:r>
         <w:rPr>
@@ -854,7 +1248,7 @@
       <w:r>
         <w:t xml:space="preserve">(4), 605–615. </w:t>
       </w:r>
-      <w:hyperlink r:id="rId12">
+      <w:hyperlink r:id="rId18">
         <w:r>
           <w:rPr>
             <w:rStyle w:val="Hyperlink"/>
@@ -868,11 +1262,10 @@
         <w:pStyle w:val="Bibliography"/>
       </w:pPr>
       <w:r>
-        <w:lastRenderedPageBreak/>
-        <w:t>Inger, R., Attrill, M. J., Bearhop, S., Broderick, A. C., James Grecian, W.</w:t>
-      </w:r>
-      <w:r>
-        <w:t xml:space="preserve">, Hodgson, D. J., … Godley, B. J. (2009). Marine renewable energy: Potential benefits to biodiversity? An urgent call for research. </w:t>
+        <w:t>Inger, R., Attrill, M. J., Bearhop, S., Broderick, A. C., James Grecian, W., Hodgson</w:t>
+      </w:r>
+      <w:r>
+        <w:t xml:space="preserve">, D. J., … Godley, B. J. (2009). Marine renewable energy: Potential benefits to biodiversity? An urgent call for research. </w:t>
       </w:r>
       <w:r>
         <w:rPr>
@@ -892,12 +1285,18 @@
       <w:r>
         <w:t xml:space="preserve">(6), 1145–1153. </w:t>
       </w:r>
-      <w:hyperlink r:id="rId13">
+      <w:hyperlink r:id="rId19">
         <w:r>
           <w:rPr>
             <w:rStyle w:val="Hyperlink"/>
           </w:rPr>
-          <w:t>https://doi.org/10.1111/j.1365-2664.2009.01697.x</w:t>
+          <w:t>https://doi.org/10.</w:t>
+        </w:r>
+        <w:r>
+          <w:rPr>
+            <w:rStyle w:val="Hyperlink"/>
+          </w:rPr>
+          <w:t>1111/j.1365-2664.2009.01697.x</w:t>
         </w:r>
       </w:hyperlink>
     </w:p>
@@ -926,7 +1325,7 @@
       <w:r>
         <w:t xml:space="preserve">, 80–89. </w:t>
       </w:r>
-      <w:hyperlink r:id="rId14">
+      <w:hyperlink r:id="rId20">
         <w:r>
           <w:rPr>
             <w:rStyle w:val="Hyperlink"/>
@@ -960,12 +1359,18 @@
       <w:r>
         <w:t xml:space="preserve">(6), 471–479. </w:t>
       </w:r>
-      <w:hyperlink r:id="rId15">
+      <w:hyperlink r:id="rId21">
         <w:r>
           <w:rPr>
             <w:rStyle w:val="Hyperlink"/>
           </w:rPr>
-          <w:t>https://doi.org/10.1016/S0308-597X(02)00045-3</w:t>
+          <w:t>https://d</w:t>
+        </w:r>
+        <w:r>
+          <w:rPr>
+            <w:rStyle w:val="Hyperlink"/>
+          </w:rPr>
+          <w:t>oi.org/10.1016/S0308-597X(02)00045-3</w:t>
         </w:r>
       </w:hyperlink>
     </w:p>
@@ -974,10 +1379,7 @@
         <w:pStyle w:val="Bibliography"/>
       </w:pPr>
       <w:r>
-        <w:t>Willsteed, E., Gill, A. B., Birchenough, S. N. R., &amp; Jude, S. (2017). Assessing the cumulative environmental effects of marine renewable energy dev</w:t>
-      </w:r>
-      <w:r>
-        <w:t xml:space="preserve">elopments: Establishing common ground. </w:t>
+        <w:t xml:space="preserve">Willsteed, E., Gill, A. B., Birchenough, S. N. R., &amp; Jude, S. (2017). Assessing the cumulative environmental effects of marine renewable energy developments: Establishing common ground. </w:t>
       </w:r>
       <w:r>
         <w:rPr>
@@ -986,7 +1388,10 @@
         <w:t>Science of The Total Environment</w:t>
       </w:r>
       <w:r>
-        <w:t xml:space="preserve">, </w:t>
+        <w:t>,</w:t>
+      </w:r>
+      <w:r>
+        <w:t xml:space="preserve"> </w:t>
       </w:r>
       <w:r>
         <w:rPr>
@@ -997,7 +1402,7 @@
       <w:r>
         <w:t xml:space="preserve">, 19–32. </w:t>
       </w:r>
-      <w:hyperlink r:id="rId16">
+      <w:hyperlink r:id="rId22">
         <w:r>
           <w:rPr>
             <w:rStyle w:val="Hyperlink"/>
@@ -1062,9 +1467,9 @@
 <file path=word/numbering.xml><?xml version="1.0" encoding="utf-8"?>
 <w:numbering xmlns:wpc="http://schemas.microsoft.com/office/word/2010/wordprocessingCanvas" xmlns:mo="http://schemas.microsoft.com/office/mac/office/2008/main" xmlns:mc="http://schemas.openxmlformats.org/markup-compatibility/2006" xmlns:mv="urn:schemas-microsoft-com:mac:vml" xmlns:o="urn:schemas-microsoft-com:office:office" xmlns:r="http://schemas.openxmlformats.org/officeDocument/2006/relationships" xmlns:m="http://schemas.openxmlformats.org/officeDocument/2006/math" xmlns:v="urn:schemas-microsoft-com:vml" xmlns:wp14="http://schemas.microsoft.com/office/word/2010/wordprocessingDrawing" xmlns:wp="http://schemas.openxmlformats.org/drawingml/2006/wordprocessingDrawing" xmlns:w10="urn:schemas-microsoft-com:office:word" xmlns:w="http://schemas.openxmlformats.org/wordprocessingml/2006/main" xmlns:w14="http://schemas.microsoft.com/office/word/2010/wordml" xmlns:wpg="http://schemas.microsoft.com/office/word/2010/wordprocessingGroup" xmlns:wpi="http://schemas.microsoft.com/office/word/2010/wordprocessingInk" xmlns:wne="http://schemas.microsoft.com/office/word/2006/wordml" xmlns:wps="http://schemas.microsoft.com/office/word/2010/wordprocessingShape" mc:Ignorable="w14 wp14">
   <w:abstractNum w:abstractNumId="0">
-    <w:nsid w:val="B3491B38"/>
+    <w:nsid w:val="93C608A5"/>
     <w:multiLevelType w:val="multilevel"/>
-    <w:tmpl w:val="07AEE21A"/>
+    <w:tmpl w:val="F5A08C44"/>
     <w:lvl w:ilvl="0">
       <w:numFmt w:val="bullet"/>
       <w:lvlText w:val=" "/>
@@ -1154,12 +1559,12 @@
     </w:lvl>
   </w:abstractNum>
   <w:abstractNum w:abstractNumId="1">
-    <w:nsid w:val="E17F69BA"/>
+    <w:nsid w:val="A15C8318"/>
     <w:multiLevelType w:val="multilevel"/>
-    <w:tmpl w:val="253602C2"/>
+    <w:tmpl w:val="9F68D27C"/>
     <w:lvl w:ilvl="0">
       <w:numFmt w:val="bullet"/>
-      <w:lvlText w:val=" "/>
+      <w:lvlText w:val="•"/>
       <w:lvlJc w:val="left"/>
       <w:pPr>
         <w:tabs>
@@ -1170,7 +1575,7 @@
     </w:lvl>
     <w:lvl w:ilvl="1">
       <w:numFmt w:val="bullet"/>
-      <w:lvlText w:val=" "/>
+      <w:lvlText w:val="–"/>
       <w:lvlJc w:val="left"/>
       <w:pPr>
         <w:tabs>
@@ -1181,7 +1586,7 @@
     </w:lvl>
     <w:lvl w:ilvl="2">
       <w:numFmt w:val="bullet"/>
-      <w:lvlText w:val=" "/>
+      <w:lvlText w:val="•"/>
       <w:lvlJc w:val="left"/>
       <w:pPr>
         <w:tabs>
@@ -1192,7 +1597,7 @@
     </w:lvl>
     <w:lvl w:ilvl="3">
       <w:numFmt w:val="bullet"/>
-      <w:lvlText w:val=" "/>
+      <w:lvlText w:val="–"/>
       <w:lvlJc w:val="left"/>
       <w:pPr>
         <w:tabs>
@@ -1203,7 +1608,7 @@
     </w:lvl>
     <w:lvl w:ilvl="4">
       <w:numFmt w:val="bullet"/>
-      <w:lvlText w:val=" "/>
+      <w:lvlText w:val="•"/>
       <w:lvlJc w:val="left"/>
       <w:pPr>
         <w:tabs>
@@ -1214,7 +1619,7 @@
     </w:lvl>
     <w:lvl w:ilvl="5">
       <w:numFmt w:val="bullet"/>
-      <w:lvlText w:val=" "/>
+      <w:lvlText w:val="–"/>
       <w:lvlJc w:val="left"/>
       <w:pPr>
         <w:tabs>
@@ -1225,7 +1630,7 @@
     </w:lvl>
     <w:lvl w:ilvl="6">
       <w:numFmt w:val="bullet"/>
-      <w:lvlText w:val=" "/>
+      <w:lvlText w:val="•"/>
       <w:lvlJc w:val="left"/>
       <w:pPr>
         <w:tabs>
@@ -1246,12 +1651,12 @@
     </w:lvl>
   </w:abstractNum>
   <w:abstractNum w:abstractNumId="2">
-    <w:nsid w:val="2206087B"/>
+    <w:nsid w:val="E17F69BA"/>
     <w:multiLevelType w:val="multilevel"/>
-    <w:tmpl w:val="BA143446"/>
+    <w:tmpl w:val="F5B60D2E"/>
     <w:lvl w:ilvl="0">
       <w:numFmt w:val="bullet"/>
-      <w:lvlText w:val="•"/>
+      <w:lvlText w:val=" "/>
       <w:lvlJc w:val="left"/>
       <w:pPr>
         <w:tabs>
@@ -1262,7 +1667,7 @@
     </w:lvl>
     <w:lvl w:ilvl="1">
       <w:numFmt w:val="bullet"/>
-      <w:lvlText w:val="–"/>
+      <w:lvlText w:val=" "/>
       <w:lvlJc w:val="left"/>
       <w:pPr>
         <w:tabs>
@@ -1273,7 +1678,7 @@
     </w:lvl>
     <w:lvl w:ilvl="2">
       <w:numFmt w:val="bullet"/>
-      <w:lvlText w:val="•"/>
+      <w:lvlText w:val=" "/>
       <w:lvlJc w:val="left"/>
       <w:pPr>
         <w:tabs>
@@ -1284,7 +1689,7 @@
     </w:lvl>
     <w:lvl w:ilvl="3">
       <w:numFmt w:val="bullet"/>
-      <w:lvlText w:val="–"/>
+      <w:lvlText w:val=" "/>
       <w:lvlJc w:val="left"/>
       <w:pPr>
         <w:tabs>
@@ -1295,7 +1700,7 @@
     </w:lvl>
     <w:lvl w:ilvl="4">
       <w:numFmt w:val="bullet"/>
-      <w:lvlText w:val="•"/>
+      <w:lvlText w:val=" "/>
       <w:lvlJc w:val="left"/>
       <w:pPr>
         <w:tabs>
@@ -1306,7 +1711,7 @@
     </w:lvl>
     <w:lvl w:ilvl="5">
       <w:numFmt w:val="bullet"/>
-      <w:lvlText w:val="–"/>
+      <w:lvlText w:val=" "/>
       <w:lvlJc w:val="left"/>
       <w:pPr>
         <w:tabs>
@@ -1317,7 +1722,7 @@
     </w:lvl>
     <w:lvl w:ilvl="6">
       <w:numFmt w:val="bullet"/>
-      <w:lvlText w:val="•"/>
+      <w:lvlText w:val=" "/>
       <w:lvlJc w:val="left"/>
       <w:pPr>
         <w:tabs>
@@ -1338,19 +1743,19 @@
     </w:lvl>
   </w:abstractNum>
   <w:num w:numId="1">
-    <w:abstractNumId w:val="1"/>
+    <w:abstractNumId w:val="2"/>
   </w:num>
   <w:num w:numId="2">
     <w:abstractNumId w:val="0"/>
   </w:num>
   <w:num w:numId="3">
-    <w:abstractNumId w:val="2"/>
+    <w:abstractNumId w:val="1"/>
   </w:num>
   <w:num w:numId="4">
-    <w:abstractNumId w:val="2"/>
+    <w:abstractNumId w:val="1"/>
   </w:num>
   <w:num w:numId="5">
-    <w:abstractNumId w:val="2"/>
+    <w:abstractNumId w:val="1"/>
   </w:num>
 </w:numbering>
 </file>
@@ -2080,7 +2485,7 @@
     <w:next w:val="Normal"/>
     <w:autoRedefine/>
     <w:uiPriority w:val="39"/>
-    <w:rsid w:val="00D33E16"/>
+    <w:rsid w:val="001B58D8"/>
     <w:pPr>
       <w:spacing w:after="100"/>
       <w:ind w:left="240"/>
@@ -2092,7 +2497,7 @@
     <w:next w:val="Normal"/>
     <w:autoRedefine/>
     <w:uiPriority w:val="39"/>
-    <w:rsid w:val="00D33E16"/>
+    <w:rsid w:val="001B58D8"/>
     <w:pPr>
       <w:spacing w:after="100"/>
       <w:ind w:left="480"/>
@@ -2102,7 +2507,7 @@
     <w:name w:val="Balloon Text"/>
     <w:basedOn w:val="Normal"/>
     <w:link w:val="BalloonTextChar"/>
-    <w:rsid w:val="00D33E16"/>
+    <w:rsid w:val="001B58D8"/>
     <w:pPr>
       <w:spacing w:after="0"/>
     </w:pPr>
@@ -2116,7 +2521,7 @@
     <w:name w:val="Balloon Text Char"/>
     <w:basedOn w:val="DefaultParagraphFont"/>
     <w:link w:val="BalloonText"/>
-    <w:rsid w:val="00D33E16"/>
+    <w:rsid w:val="001B58D8"/>
     <w:rPr>
       <w:rFonts w:ascii="Lucida Grande" w:hAnsi="Lucida Grande"/>
       <w:sz w:val="18"/>
@@ -2851,7 +3256,7 @@
     <w:next w:val="Normal"/>
     <w:autoRedefine/>
     <w:uiPriority w:val="39"/>
-    <w:rsid w:val="00D33E16"/>
+    <w:rsid w:val="001B58D8"/>
     <w:pPr>
       <w:spacing w:after="100"/>
       <w:ind w:left="240"/>
@@ -2863,7 +3268,7 @@
     <w:next w:val="Normal"/>
     <w:autoRedefine/>
     <w:uiPriority w:val="39"/>
-    <w:rsid w:val="00D33E16"/>
+    <w:rsid w:val="001B58D8"/>
     <w:pPr>
       <w:spacing w:after="100"/>
       <w:ind w:left="480"/>
@@ -2873,7 +3278,7 @@
     <w:name w:val="Balloon Text"/>
     <w:basedOn w:val="Normal"/>
     <w:link w:val="BalloonTextChar"/>
-    <w:rsid w:val="00D33E16"/>
+    <w:rsid w:val="001B58D8"/>
     <w:pPr>
       <w:spacing w:after="0"/>
     </w:pPr>
@@ -2887,7 +3292,7 @@
     <w:name w:val="Balloon Text Char"/>
     <w:basedOn w:val="DefaultParagraphFont"/>
     <w:link w:val="BalloonText"/>
-    <w:rsid w:val="00D33E16"/>
+    <w:rsid w:val="001B58D8"/>
     <w:rPr>
       <w:rFonts w:ascii="Lucida Grande" w:hAnsi="Lucida Grande"/>
       <w:sz w:val="18"/>

</xml_diff>

<commit_message>
cleanup, min/rec -> facilites/cable
</commit_message>
<xml_diff>
--- a/docs/report.docx
+++ b/docs/report.docx
@@ -252,7 +252,7 @@
         <w:pStyle w:val="FirstParagraph"/>
       </w:pPr>
       <w:r>
-        <w:t xml:space="preserve">Marine energy (offshore wind, tidal, wave) promises to diversify the U.S. renewable energy porfolio, which is important to reducing greenhouse gas emissions that contribute to climate change and reducing reliance on foreign non-renewable energy sources for national security. Development of these marine energy resources in the U.S. lags considerably behind Europe and other developed countries. The first (and currently only) U.S. commercial facility in Block Island, Rhode Island went into production December of 2016. As implementation costs for these technologies continue to drop and increasingly ambitious targets for renewable energy are set, planning of new marine renewable energy development needs to effectively evaluate competing ocean uses that may conflict.</w:t>
+        <w:t xml:space="preserve">Marine energy (offshore wind, tidal, wave) promises to diversify the U.S. renewable energy porfolio, which is important to reducing greenhouse gas emissions that contribute to climate change and reducing reliance on foreign non-renewable energy sources for national security. Development of these marine energy resources in the U.S. lags considerably behind Europe and other developed countries. The first (and currently only) U.S. commercial facility in Block Island, Rhode Island went into production December of 2016. As implementation costs for these technologies continue to drop and increasingly ambitious targets for renewable energy are set, planning of new marine renewable energy development needs to effectively evaluate competing ocean uses that may come into conflict. Marine renwable energy is complementary to other large scale renewablesby offering consistent energy in high demand times during morning and evening hours when solar is less available and in proximity to coastal areas where populations tend to concentrate.</w:t>
       </w:r>
     </w:p>
     <w:p>
@@ -260,7 +260,7 @@
         <w:pStyle w:val="BodyText"/>
       </w:pPr>
       <w:r>
-        <w:t xml:space="preserve">Operation and maintenance of submarine cables may conflict with marine renewable energy development. The submarine cable industry handles 99% of internet traffic between land masses for commercial and military telecommunications, and is thus vital to the larger US economy. Although submarine cable locations are publicly accessible through electronic navigation charts, safe setback distances are not yet available for planning new marine renewable energy development.</w:t>
+        <w:t xml:space="preserve">Operation and maintenance of submarine cables may conflict with marine renewable energy development. The submarine cable industry handles 99% of internet and other forms of telecommunication between land masses for commercial and military purposes, and is thus vital to the larger US economy. Repair and maintenance of cables traditionally involves grappling the cable and floating it to the surface, so allowance for drift of the repairing vessel and laying down of the additional splice of cable is depedent on bottom depth. Although submarine cable locations are publicly accessible through electronic navigation charts, safe setback distances are not yet available for planning new marine renewable energy development.</w:t>
       </w:r>
     </w:p>
     <w:p>
@@ -268,7 +268,7 @@
         <w:pStyle w:val="BodyText"/>
       </w:pPr>
       <w:r>
-        <w:t xml:space="preserve">We applied industry-advised safety buffers that varied with depth to existing submarine cables for "minimum" (2*depth, i.e. "2z") and "recommended" (3*depth, i.e. "3z") horizontal distances, both having a minimum 500 m buffer. Of the original 230,835 km in the "NOAA Charted Submarine cables in the United States as of December 2012" dataset (Figure</w:t>
+        <w:t xml:space="preserve">We applied industry-advised safety buffers that varied with depth to existing submarine cables for new "facilities" (2*depth, i.e. "2z") and new "cables" (3*depth, i.e. "3z") horizontal distances, both having a minimum 500 m buffer on either side. Of the original 230,835 km in the "NOAA Charted Submarine cables in the United States as of December 2012" dataset (Figure</w:t>
       </w:r>
       <w:r>
         <w:t xml:space="preserve"> </w:t>
@@ -283,10 +283,19 @@
         <w:t xml:space="preserve"> </w:t>
       </w:r>
       <w:r>
-        <w:t xml:space="preserve">??</w:t>
-      </w:r>
-      <w:r>
-        <w:t xml:space="preserve">). A custom Equal Area Albers projection based on 1/6th the extent of each territory was individually applied to minimize spatial distortion when buffering distances at 100 m depth increments using the GEBCO 30 arc-second global grid. The cable buffer area ranged from 29.35% (242,031 km</w:t>
+        <w:t xml:space="preserve">1</w:t>
+      </w:r>
+      <w:r>
+        <w:t xml:space="preserve">). A custom Equal Area Albers projection based on 1/6th the extent of each territory was individually applied to minimize spatial distortion when buffering distances at 100 m depth increments using the GEBCO 30 arc-second global grid</w:t>
+      </w:r>
+      <w:r>
+        <w:t xml:space="preserve"> </w:t>
+      </w:r>
+      <w:r>
+        <w:t xml:space="preserve">(Weatherall et al. 2015)</w:t>
+      </w:r>
+      <w:r>
+        <w:t xml:space="preserve">. The cable buffer area ranged from 29.35% (242,031 km</w:t>
       </w:r>
       <w:r>
         <w:rPr>
@@ -334,7 +343,7 @@
         <w:t xml:space="preserve"> </w:t>
       </w:r>
       <w:r>
-        <w:t xml:space="preserve">total) in Gulf of Mexico (Table 2).</w:t>
+        <w:t xml:space="preserve">total) in the Gulf of Mexico (Table 2).</w:t>
       </w:r>
     </w:p>
     <w:p>
@@ -342,7 +351,70 @@
         <w:pStyle w:val="BodyText"/>
       </w:pPr>
       <w:r>
-        <w:t xml:space="preserve">Overlap of cable buffers with marine renewable energy was assessed for tidal, wave and wind energy based on estimates from the National Renewable Energy Lab (NREL). Generally the highest proportion of energy is in the lower classes least likely for development where the highest area of overlap with cable buffers also exist (Figure</w:t>
+        <w:t xml:space="preserve">Overlap of cable buffers with marine renewable energy was assessed for tidal, wave and wind energy based on energy resource characterizations available through the National Renewable Energy Lab (NREL). Assessment of overlap with the advised seperation schemes and energy resource was limited to maximum depths (tidal: &lt; 100 m, wave: &lt; 200 m, wind: &lt; 1,000 m) and minimum energy classes (tidal: &gt; 500</w:t>
+      </w:r>
+      <w:r>
+        <w:t xml:space="preserve"> </w:t>
+      </w:r>
+      <m:oMath>
+        <m:r>
+          <m:t>W</m:t>
+        </m:r>
+        <m:r>
+          <m:t>/</m:t>
+        </m:r>
+        <m:sSup>
+          <m:e>
+            <m:r>
+              <m:t>m</m:t>
+            </m:r>
+          </m:e>
+          <m:sup>
+            <m:r>
+              <m:t>2</m:t>
+            </m:r>
+          </m:sup>
+        </m:sSup>
+      </m:oMath>
+      <w:r>
+        <w:t xml:space="preserve">, wave: &gt; 10</w:t>
+      </w:r>
+      <w:r>
+        <w:t xml:space="preserve"> </w:t>
+      </w:r>
+      <m:oMath>
+        <m:r>
+          <m:t>k</m:t>
+        </m:r>
+        <m:r>
+          <m:t>W</m:t>
+        </m:r>
+        <m:r>
+          <m:t>/</m:t>
+        </m:r>
+        <m:r>
+          <m:t>m</m:t>
+        </m:r>
+      </m:oMath>
+      <w:r>
+        <w:t xml:space="preserve">, wind: &gt; 7</w:t>
+      </w:r>
+      <w:r>
+        <w:t xml:space="preserve"> </w:t>
+      </w:r>
+      <m:oMath>
+        <m:r>
+          <m:t>m</m:t>
+        </m:r>
+        <m:r>
+          <m:t>/</m:t>
+        </m:r>
+        <m:r>
+          <m:t>s</m:t>
+        </m:r>
+      </m:oMath>
+      <w:r>
+        <w:t xml:space="preserve">) viable for energy development. Areas of viable tidal resource are orders of magnitude less than wave or wind owing to requirements for channelized bathymetry (Figure</w:t>
       </w:r>
       <w:r>
         <w:t xml:space="preserve"> </w:t>
@@ -351,7 +423,364 @@
         <w:t xml:space="preserve">2</w:t>
       </w:r>
       <w:r>
-        <w:t xml:space="preserve">; Table 3). The highest wind speed classes (10-11 &amp; 11-12 m/s) are however also occupied by the highest percentage of cable buffer overlap (55.7% &amp; 39.8% for 3z, 39.8% &amp; 15.9% for 2z respectively). These uncommon high wind speed areas are limited to Hawaii and West territories (Table 6; Figure</w:t>
+        <w:t xml:space="preserve">) and have up to 4.7% overlap for the lowest energy class (500 - 1,000</w:t>
+      </w:r>
+      <w:r>
+        <w:t xml:space="preserve"> </w:t>
+      </w:r>
+      <m:oMath>
+        <m:r>
+          <m:t>W</m:t>
+        </m:r>
+        <m:r>
+          <m:t>/</m:t>
+        </m:r>
+        <m:sSup>
+          <m:e>
+            <m:r>
+              <m:t>m</m:t>
+            </m:r>
+          </m:e>
+          <m:sup>
+            <m:r>
+              <m:t>2</m:t>
+            </m:r>
+          </m:sup>
+        </m:sSup>
+      </m:oMath>
+      <w:r>
+        <w:t xml:space="preserve">) with only 2.3% and 0.9% overlap at higher power classes 1,000 - 1,500 and &gt; 1,500</w:t>
+      </w:r>
+      <w:r>
+        <w:t xml:space="preserve"> </w:t>
+      </w:r>
+      <m:oMath>
+        <m:r>
+          <m:t>W</m:t>
+        </m:r>
+        <m:r>
+          <m:t>/</m:t>
+        </m:r>
+        <m:sSup>
+          <m:e>
+            <m:r>
+              <m:t>m</m:t>
+            </m:r>
+          </m:e>
+          <m:sup>
+            <m:r>
+              <m:t>2</m:t>
+            </m:r>
+          </m:sup>
+        </m:sSup>
+      </m:oMath>
+      <w:r>
+        <w:t xml:space="preserve"> </w:t>
+      </w:r>
+      <w:r>
+        <w:t xml:space="preserve">respectively. Wave energy at either depth bin of 0 - 100 or 100 - 200 m is very low with at most 2% overlap for the lower energy class (10-20</w:t>
+      </w:r>
+      <w:r>
+        <w:t xml:space="preserve"> </w:t>
+      </w:r>
+      <m:oMath>
+        <m:r>
+          <m:t>k</m:t>
+        </m:r>
+        <m:r>
+          <m:t>W</m:t>
+        </m:r>
+        <m:r>
+          <m:t>/</m:t>
+        </m:r>
+        <m:r>
+          <m:t>m</m:t>
+        </m:r>
+      </m:oMath>
+      <w:r>
+        <w:t xml:space="preserve">) at depths 100 - 200 m. The most abundant viable wind in shallow depth (0 - 100 m) and lower energy (7 - 8 and 8 - 9</w:t>
+      </w:r>
+      <w:r>
+        <w:t xml:space="preserve"> </w:t>
+      </w:r>
+      <m:oMath>
+        <m:r>
+          <m:t>m</m:t>
+        </m:r>
+        <m:r>
+          <m:t>/</m:t>
+        </m:r>
+        <m:r>
+          <m:t>s</m:t>
+        </m:r>
+      </m:oMath>
+      <w:r>
+        <w:t xml:space="preserve">) overlaps at most 3.1%, but overlaps more at higher speeds (9.6% at 9 - 10</w:t>
+      </w:r>
+      <w:r>
+        <w:t xml:space="preserve"> </w:t>
+      </w:r>
+      <m:oMath>
+        <m:r>
+          <m:t>m</m:t>
+        </m:r>
+        <m:r>
+          <m:t>/</m:t>
+        </m:r>
+        <m:r>
+          <m:t>s</m:t>
+        </m:r>
+      </m:oMath>
+      <w:r>
+        <w:t xml:space="preserve">) and in deeper waters (7.8% and 10.5% at 7 - 8 and 8 - 9</w:t>
+      </w:r>
+      <w:r>
+        <w:t xml:space="preserve"> </w:t>
+      </w:r>
+      <m:oMath>
+        <m:r>
+          <m:t>m</m:t>
+        </m:r>
+        <m:r>
+          <m:t>/</m:t>
+        </m:r>
+        <m:r>
+          <m:t>s</m:t>
+        </m:r>
+      </m:oMath>
+      <w:r>
+        <w:t xml:space="preserve"> </w:t>
+      </w:r>
+      <w:r>
+        <w:t xml:space="preserve">respectively in depths 200 - 1,000 m). Small areas at the highest wind speeds &gt; 10</w:t>
+      </w:r>
+      <w:r>
+        <w:t xml:space="preserve"> </w:t>
+      </w:r>
+      <m:oMath>
+        <m:r>
+          <m:t>m</m:t>
+        </m:r>
+        <m:r>
+          <m:t>/</m:t>
+        </m:r>
+        <m:r>
+          <m:t>s</m:t>
+        </m:r>
+      </m:oMath>
+      <w:r>
+        <w:t xml:space="preserve"> </w:t>
+      </w:r>
+      <w:r>
+        <w:t xml:space="preserve">overlap up to 42.1% for the deepest bin (200 - 1,000 m) and highest wind speeds (11 - 12</w:t>
+      </w:r>
+      <w:r>
+        <w:t xml:space="preserve"> </w:t>
+      </w:r>
+      <m:oMath>
+        <m:r>
+          <m:t>m</m:t>
+        </m:r>
+        <m:r>
+          <m:t>/</m:t>
+        </m:r>
+        <m:r>
+          <m:t>s</m:t>
+        </m:r>
+      </m:oMath>
+      <w:r>
+        <w:t xml:space="preserve">).</w:t>
+      </w:r>
+    </w:p>
+    <w:p>
+      <w:pPr>
+        <w:pStyle w:val="BodyText"/>
+      </w:pPr>
+      <w:r>
+        <w:t xml:space="preserve">Energy resources are unevenly distributed across territories. Tidal power (Figure</w:t>
+      </w:r>
+      <w:r>
+        <w:t xml:space="preserve"> </w:t>
+      </w:r>
+      <w:r>
+        <w:t xml:space="preserve">3</w:t>
+      </w:r>
+      <w:r>
+        <w:t xml:space="preserve">, Table 3) is most abundant in Alaska (691</w:t>
+      </w:r>
+      <w:r>
+        <w:t xml:space="preserve"> </w:t>
+      </w:r>
+      <m:oMath>
+        <m:r>
+          <m:t>k</m:t>
+        </m:r>
+        <m:sSup>
+          <m:e>
+            <m:r>
+              <m:t>m</m:t>
+            </m:r>
+          </m:e>
+          <m:sup>
+            <m:r>
+              <m:t>2</m:t>
+            </m:r>
+          </m:sup>
+        </m:sSup>
+      </m:oMath>
+      <w:r>
+        <w:t xml:space="preserve"> </w:t>
+      </w:r>
+      <w:r>
+        <w:t xml:space="preserve">at 500 - 1,000</w:t>
+      </w:r>
+      <w:r>
+        <w:t xml:space="preserve"> </w:t>
+      </w:r>
+      <m:oMath>
+        <m:r>
+          <m:t>W</m:t>
+        </m:r>
+        <m:r>
+          <m:t>/</m:t>
+        </m:r>
+        <m:sSup>
+          <m:e>
+            <m:r>
+              <m:t>m</m:t>
+            </m:r>
+          </m:e>
+          <m:sup>
+            <m:r>
+              <m:t>2</m:t>
+            </m:r>
+          </m:sup>
+        </m:sSup>
+      </m:oMath>
+      <w:r>
+        <w:t xml:space="preserve">; Table 3), the East (390</w:t>
+      </w:r>
+      <w:r>
+        <w:t xml:space="preserve"> </w:t>
+      </w:r>
+      <m:oMath>
+        <m:r>
+          <m:t>k</m:t>
+        </m:r>
+        <m:sSup>
+          <m:e>
+            <m:r>
+              <m:t>m</m:t>
+            </m:r>
+          </m:e>
+          <m:sup>
+            <m:r>
+              <m:t>2</m:t>
+            </m:r>
+          </m:sup>
+        </m:sSup>
+      </m:oMath>
+      <w:r>
+        <w:t xml:space="preserve"> </w:t>
+      </w:r>
+      <w:r>
+        <w:t xml:space="preserve">at 500 - 1,000</w:t>
+      </w:r>
+      <w:r>
+        <w:t xml:space="preserve"> </w:t>
+      </w:r>
+      <m:oMath>
+        <m:r>
+          <m:t>W</m:t>
+        </m:r>
+        <m:r>
+          <m:t>/</m:t>
+        </m:r>
+        <m:sSup>
+          <m:e>
+            <m:r>
+              <m:t>m</m:t>
+            </m:r>
+          </m:e>
+          <m:sup>
+            <m:r>
+              <m:t>2</m:t>
+            </m:r>
+          </m:sup>
+        </m:sSup>
+      </m:oMath>
+      <w:r>
+        <w:t xml:space="preserve">) and the West (46</w:t>
+      </w:r>
+      <w:r>
+        <w:t xml:space="preserve"> </w:t>
+      </w:r>
+      <m:oMath>
+        <m:r>
+          <m:t>k</m:t>
+        </m:r>
+        <m:sSup>
+          <m:e>
+            <m:r>
+              <m:t>m</m:t>
+            </m:r>
+          </m:e>
+          <m:sup>
+            <m:r>
+              <m:t>2</m:t>
+            </m:r>
+          </m:sup>
+        </m:sSup>
+      </m:oMath>
+      <w:r>
+        <w:t xml:space="preserve"> </w:t>
+      </w:r>
+      <w:r>
+        <w:t xml:space="preserve">at 500 - 1,000</w:t>
+      </w:r>
+      <w:r>
+        <w:t xml:space="preserve"> </w:t>
+      </w:r>
+      <m:oMath>
+        <m:r>
+          <m:t>W</m:t>
+        </m:r>
+        <m:r>
+          <m:t>/</m:t>
+        </m:r>
+        <m:sSup>
+          <m:e>
+            <m:r>
+              <m:t>m</m:t>
+            </m:r>
+          </m:e>
+          <m:sup>
+            <m:r>
+              <m:t>2</m:t>
+            </m:r>
+          </m:sup>
+        </m:sSup>
+      </m:oMath>
+      <w:r>
+        <w:t xml:space="preserve">), which is where overlap with cable buffers is most significant (23.4 - 31.5%) such as around Port Townsend, WA (Figure</w:t>
+      </w:r>
+      <w:r>
+        <w:t xml:space="preserve"> </w:t>
+      </w:r>
+      <w:r>
+        <w:t xml:space="preserve">11</w:t>
+      </w:r>
+      <w:r>
+        <w:t xml:space="preserve">). Wave energy (Figure</w:t>
+      </w:r>
+      <w:r>
+        <w:t xml:space="preserve"> </w:t>
+      </w:r>
+      <w:r>
+        <w:t xml:space="preserve">4</w:t>
+      </w:r>
+      <w:r>
+        <w:t xml:space="preserve">, Table 4) is most abundant in the Pacific territories having the most exposure to storm activity across the largest ocean. Alaska has the most abundant energy across all viable energy classes. Wind speeds (Figure</w:t>
       </w:r>
       <w:r>
         <w:t xml:space="preserve"> </w:t>
@@ -360,160 +789,54 @@
         <w:t xml:space="preserve">5</w:t>
       </w:r>
       <w:r>
-        <w:t xml:space="preserve"> </w:t>
-      </w:r>
-      <w:r>
-        <w:t xml:space="preserve">for bargraph; Figure</w:t>
-      </w:r>
-      <w:r>
-        <w:t xml:space="preserve"> </w:t>
-      </w:r>
-      <w:r>
-        <w:t xml:space="preserve">??</w:t>
-      </w:r>
-      <w:r>
-        <w:t xml:space="preserve"> </w:t>
-      </w:r>
-      <w:r>
-        <w:t xml:space="preserve">for Hawaii wind map; Figure</w:t>
-      </w:r>
-      <w:r>
-        <w:t xml:space="preserve"> </w:t>
-      </w:r>
-      <w:r>
-        <w:t xml:space="preserve">??</w:t>
-      </w:r>
-      <w:r>
-        <w:t xml:space="preserve"> </w:t>
-      </w:r>
-      <w:r>
-        <w:t xml:space="preserve">for West wind map). Overall wave energy has a bimodal distribution, most abundant in the lowest class (997,570 km</w:t>
-      </w:r>
-      <w:r>
-        <w:rPr>
-          <w:vertAlign w:val="superscript"/>
-        </w:rPr>
-        <w:t xml:space="preserve">2</w:t>
-      </w:r>
-      <w:r>
-        <w:t xml:space="preserve"> </w:t>
-      </w:r>
-      <w:r>
-        <w:t xml:space="preserve">for 0-10 kW/m) with a sharp drop at the next lowest class (292,692 km</w:t>
-      </w:r>
-      <w:r>
-        <w:rPr>
-          <w:vertAlign w:val="superscript"/>
-        </w:rPr>
-        <w:t xml:space="preserve">2</w:t>
-      </w:r>
-      <w:r>
-        <w:t xml:space="preserve"> </w:t>
-      </w:r>
-      <w:r>
-        <w:t xml:space="preserve">for 0-10 kW/m) and then ramping up to roughly half the highest class (532,533 km</w:t>
-      </w:r>
-      <w:r>
-        <w:rPr>
-          <w:vertAlign w:val="superscript"/>
-        </w:rPr>
-        <w:t xml:space="preserve">2</w:t>
-      </w:r>
-      <w:r>
-        <w:t xml:space="preserve"> </w:t>
-      </w:r>
-      <w:r>
-        <w:t xml:space="preserve">for &gt;30 kW/m). Overlap with cable buffers for the highest two classes (20-30 &amp; &gt;30 kW/m) is just over 5% (5.2% &amp; 5% for 2z, 6.8% &amp; 6.7% for 3z). Similar to wind, these high energy wave classes are limited to the Pacific territories of Hawaii, West and Alaska (wind for Alaska was not available) (Table 5; Figure</w:t>
-      </w:r>
-      <w:r>
-        <w:t xml:space="preserve"> </w:t>
-      </w:r>
-      <w:r>
-        <w:t xml:space="preserve">4</w:t>
-      </w:r>
-      <w:r>
-        <w:t xml:space="preserve"> </w:t>
-      </w:r>
-      <w:r>
-        <w:t xml:space="preserve">for bargraph; Figure</w:t>
-      </w:r>
-      <w:r>
-        <w:t xml:space="preserve"> </w:t>
-      </w:r>
-      <w:r>
-        <w:t xml:space="preserve">??</w:t>
-      </w:r>
-      <w:r>
-        <w:t xml:space="preserve"> </w:t>
-      </w:r>
-      <w:r>
-        <w:t xml:space="preserve">for Hawaii wave map; Figure</w:t>
-      </w:r>
-      <w:r>
-        <w:t xml:space="preserve"> </w:t>
-      </w:r>
-      <w:r>
-        <w:t xml:space="preserve">??</w:t>
-      </w:r>
-      <w:r>
-        <w:t xml:space="preserve"> </w:t>
-      </w:r>
-      <w:r>
-        <w:t xml:space="preserve">for West wave map; Figure</w:t>
-      </w:r>
-      <w:r>
-        <w:t xml:space="preserve"> </w:t>
-      </w:r>
-      <w:r>
-        <w:t xml:space="preserve">??</w:t>
-      </w:r>
-      <w:r>
-        <w:t xml:space="preserve"> </w:t>
-      </w:r>
-      <w:r>
-        <w:t xml:space="preserve">for Alaska wave map). Tidal power is extremely dominated by the lowest energy class of 0-500 W/m</w:t>
-      </w:r>
-      <w:r>
-        <w:rPr>
-          <w:vertAlign w:val="superscript"/>
-        </w:rPr>
-        <w:t xml:space="preserve">2</w:t>
-      </w:r>
-      <w:r>
-        <w:t xml:space="preserve"> </w:t>
-      </w:r>
-      <w:r>
-        <w:t xml:space="preserve">covering 403,781 km</w:t>
-      </w:r>
-      <w:r>
-        <w:rPr>
-          <w:vertAlign w:val="superscript"/>
-        </w:rPr>
-        <w:t xml:space="preserve">2</w:t>
-      </w:r>
-      <w:r>
-        <w:t xml:space="preserve">, which is 99.6% of the total area assessed. The cable overlap for the rare higher energy areas is at most 20.1% (12 of 59 km</w:t>
-      </w:r>
-      <w:r>
-        <w:rPr>
-          <w:vertAlign w:val="superscript"/>
-        </w:rPr>
-        <w:t xml:space="preserve">2</w:t>
-      </w:r>
-      <w:r>
-        <w:t xml:space="preserve">) for 500-1,000 W/m</w:t>
-      </w:r>
-      <w:r>
-        <w:rPr>
-          <w:vertAlign w:val="superscript"/>
-        </w:rPr>
-        <w:t xml:space="preserve">2</w:t>
-      </w:r>
-      <w:r>
-        <w:t xml:space="preserve"> </w:t>
-      </w:r>
-      <w:r>
-        <w:t xml:space="preserve">in the West and less than 3% for the even rarer higher energy classes of 1,000-1,500 or &gt;1,500 found only in Alaska or the East.</w:t>
+        <w:t xml:space="preserve">, Table 5) in excess of 9</w:t>
+      </w:r>
+      <w:r>
+        <w:t xml:space="preserve"> </w:t>
+      </w:r>
+      <m:oMath>
+        <m:r>
+          <m:t>m</m:t>
+        </m:r>
+        <m:r>
+          <m:t>/</m:t>
+        </m:r>
+        <m:r>
+          <m:t>s</m:t>
+        </m:r>
+      </m:oMath>
+      <w:r>
+        <w:t xml:space="preserve"> </w:t>
+      </w:r>
+      <w:r>
+        <w:t xml:space="preserve">are not found in the Gulf of Mexico and limited to the offshore New England area of the East (Figure</w:t>
+      </w:r>
+      <w:r>
+        <w:t xml:space="preserve"> </w:t>
+      </w:r>
+      <w:r>
+        <w:t xml:space="preserve">19</w:t>
+      </w:r>
+      <w:r>
+        <w:t xml:space="preserve">), offshore areas of California and Oregon in the West (Figure</w:t>
+      </w:r>
+      <w:r>
+        <w:t xml:space="preserve"> </w:t>
+      </w:r>
+      <w:r>
+        <w:t xml:space="preserve">19</w:t>
+      </w:r>
+      <w:r>
+        <w:t xml:space="preserve">) and dispersed locations in Hawaii (Figure</w:t>
+      </w:r>
+      <w:r>
+        <w:t xml:space="preserve"> </w:t>
+      </w:r>
+      <w:r>
+        <w:t xml:space="preserve">19</w:t>
+      </w:r>
+      <w:r>
+        <w:t xml:space="preserve">).</w:t>
       </w:r>
     </w:p>
     <w:p>
@@ -828,56 +1151,6 @@
     </w:p>
     <w:p>
       <w:pPr>
-        <w:pStyle w:val="BodyText"/>
-      </w:pPr>
-      <w:r>
-        <w:t xml:space="preserve">TODO:</w:t>
-      </w:r>
-      <w:r>
-        <w:t xml:space="preserve"> </w:t>
-      </w:r>
-      <w:r>
-        <w:t xml:space="preserve">- digest report: DOI (2014) Offshore Wind Submarine Cable Spacing Guidance</w:t>
-      </w:r>
-      <w:r>
-        <w:t xml:space="preserve"> </w:t>
-      </w:r>
-      <w:r>
-        <w:t xml:space="preserve">- wind: &lt;= 1,000 m</w:t>
-      </w:r>
-      <w:r>
-        <w:t xml:space="preserve"> </w:t>
-      </w:r>
-      <w:r>
-        <w:t xml:space="preserve">(W. Musial et al. 2016; Schwartz et al. 2010)</w:t>
-      </w:r>
-      <w:r>
-        <w:t xml:space="preserve"> </w:t>
-      </w:r>
-      <w:r>
-        <w:t xml:space="preserve">- tidal: &lt;= 100 m</w:t>
-      </w:r>
-      <w:r>
-        <w:t xml:space="preserve"> </w:t>
-      </w:r>
-      <w:r>
-        <w:t xml:space="preserve">(Haas et al. 2011)</w:t>
-      </w:r>
-      <w:r>
-        <w:t xml:space="preserve"> </w:t>
-      </w:r>
-      <w:r>
-        <w:t xml:space="preserve">- wave: &lt;= 200 m</w:t>
-      </w:r>
-      <w:r>
-        <w:t xml:space="preserve"> </w:t>
-      </w:r>
-      <w:r>
-        <w:t xml:space="preserve">(P. T. Jacobson et al. 2011)</w:t>
-      </w:r>
-    </w:p>
-    <w:p>
-      <w:pPr>
         <w:pStyle w:val="Heading2"/>
       </w:pPr>
       <w:bookmarkStart w:id="39" w:name="submarine-cable-avoidance-zones"/>
@@ -909,7 +1182,7 @@
         <w:t xml:space="preserve">(Communications Security, Reliability and Interoperability Council IV 2014)</w:t>
       </w:r>
       <w:r>
-        <w:t xml:space="preserve">. We combined these two criteria into 2 sets of buffer distances for minimum ("2z": 2 * depth) and recommended ("3z": 3 * depth) avoidance zones, both with a minimum 500 m width.</w:t>
+        <w:t xml:space="preserve">. We combined these two criteria into 2 sets of buffer distances for siting new facilities ("2z": 2 * depth) and cables ("3z": 3 * depth) avoidance zones, both with a minimum 500 m width.</w:t>
       </w:r>
     </w:p>
     <w:p>
@@ -927,7 +1200,7 @@
         <w:pStyle w:val="FirstParagraph"/>
       </w:pPr>
       <w:r>
-        <w:t xml:space="preserve">A depth-varying buffer for "minimum" (2z) and "recommended" (3z) was achieved by intersecting depth with cables and buffering out by depth. Depth from the GEBCO grid was reclassed into 100 m increments starting with 250 m to apply a 500 m minimum for the 2z and 3z products, and converted to polygons for intersecting with the cable linear features. A custom Albers Equal Area Conic projection based on 1/6th the extent</w:t>
+        <w:t xml:space="preserve">A depth-varying buffer from existing submarine cables for new facilities (2z) and cables (3z) was achieved by intersecting depth with cables and buffering out by depth. Depth from the GEBCO grid was reclassed into 100 m increments starting with 250 m to apply a 500 m minimum for the 2z and 3z products, and converted to polygons for intersecting with the cable linear features. A custom Albers Equal Area Conic projection based on 1/6th the extent</w:t>
       </w:r>
       <w:r>
         <w:rPr>
@@ -957,7 +1230,7 @@
         <w:pStyle w:val="FirstParagraph"/>
       </w:pPr>
       <w:r>
-        <w:t xml:space="preserve">All analytical code to generate outputs, inclulding this data driven report, are available in a publicly accessible online repository:</w:t>
+        <w:t xml:space="preserve">All analytical code to generate outputs, including this data driven report, are available in a publicly accessible online repository:</w:t>
       </w:r>
       <w:r>
         <w:t xml:space="preserve"> </w:t>
@@ -1028,7 +1301,7 @@
         </w:r>
       </w:hyperlink>
       <w:r>
-        <w:t xml:space="preserve">: polygons for "minimum" avoidance zone for buffer at twice the depth (2z), mimimum 500 m.</w:t>
+        <w:t xml:space="preserve">: polygons for siting new facilities buffered from existing submarine cables at twice the depth (2z), mimimum 500 m.</w:t>
       </w:r>
     </w:p>
     <w:p>
@@ -1049,7 +1322,7 @@
         </w:r>
       </w:hyperlink>
       <w:r>
-        <w:t xml:space="preserve">: polygons for "recommended" avoidance zone for buffer at three times the depth (3z), mimimum 500 m.</w:t>
+        <w:t xml:space="preserve">: polygons for siting new cables buffered from existing submarine cables at three times the depth (3z), mimimum 500 m.</w:t>
       </w:r>
     </w:p>
     <w:p>
@@ -1244,7 +1517,7 @@
         <w:t xml:space="preserve"> </w:t>
       </w:r>
       <w:r>
-        <w:t xml:space="preserve">??</w:t>
+        <w:t xml:space="preserve">1</w:t>
       </w:r>
       <w:r>
         <w:t xml:space="preserve">). The cable buffer area ranged from 29.35% (242,031 km</w:t>
@@ -1360,7 +1633,70 @@
         <w:pStyle w:val="FirstParagraph"/>
       </w:pPr>
       <w:r>
-        <w:t xml:space="preserve">Generally the highest proportion of energy is in the lower classes least likely for development where the highest area of overlap with cable buffers also exist (Figure</w:t>
+        <w:t xml:space="preserve">Overlap of cable buffers with marine renewable energy was assessed for tidal, wave and wind energy based on energy resource characterizations available through the National Renewable Energy Lab (NREL). Assessment of overlap with the advised seperation schemes and energy resource was limited to maximum depths (tidal: &lt; 100 m, wave: &lt; 200 m, wind: &lt; 1,000 m) and minimum energy classes (tidal: &gt; 500</w:t>
+      </w:r>
+      <w:r>
+        <w:t xml:space="preserve"> </w:t>
+      </w:r>
+      <m:oMath>
+        <m:r>
+          <m:t>W</m:t>
+        </m:r>
+        <m:r>
+          <m:t>/</m:t>
+        </m:r>
+        <m:sSup>
+          <m:e>
+            <m:r>
+              <m:t>m</m:t>
+            </m:r>
+          </m:e>
+          <m:sup>
+            <m:r>
+              <m:t>2</m:t>
+            </m:r>
+          </m:sup>
+        </m:sSup>
+      </m:oMath>
+      <w:r>
+        <w:t xml:space="preserve">, wave: &gt; 10</w:t>
+      </w:r>
+      <w:r>
+        <w:t xml:space="preserve"> </w:t>
+      </w:r>
+      <m:oMath>
+        <m:r>
+          <m:t>k</m:t>
+        </m:r>
+        <m:r>
+          <m:t>W</m:t>
+        </m:r>
+        <m:r>
+          <m:t>/</m:t>
+        </m:r>
+        <m:r>
+          <m:t>m</m:t>
+        </m:r>
+      </m:oMath>
+      <w:r>
+        <w:t xml:space="preserve">, wind: &gt; 7</w:t>
+      </w:r>
+      <w:r>
+        <w:t xml:space="preserve"> </w:t>
+      </w:r>
+      <m:oMath>
+        <m:r>
+          <m:t>m</m:t>
+        </m:r>
+        <m:r>
+          <m:t>/</m:t>
+        </m:r>
+        <m:r>
+          <m:t>s</m:t>
+        </m:r>
+      </m:oMath>
+      <w:r>
+        <w:t xml:space="preserve">) viable for energy development. Areas of viable tidal resource are orders of magnitude less than wave or wind owing to requirements for channelized bathymetry (Figure</w:t>
       </w:r>
       <w:r>
         <w:t xml:space="preserve"> </w:t>
@@ -1369,7 +1705,364 @@
         <w:t xml:space="preserve">2</w:t>
       </w:r>
       <w:r>
-        <w:t xml:space="preserve">; Table 3). The highest wind speed classes (10-11 &amp; 11-12 m/s) are however also occupied by the highest percentage of cable buffer overlap (55.7% &amp; 39.8% for 3z, 39.8% &amp; 15.9% for 2z respectively). These uncommon high wind speed areas are limited to Hawaii and West territories (Table 6; Figure</w:t>
+        <w:t xml:space="preserve">) and have up to 4.7% overlap for the lowest energy class (500 - 1,000</w:t>
+      </w:r>
+      <w:r>
+        <w:t xml:space="preserve"> </w:t>
+      </w:r>
+      <m:oMath>
+        <m:r>
+          <m:t>W</m:t>
+        </m:r>
+        <m:r>
+          <m:t>/</m:t>
+        </m:r>
+        <m:sSup>
+          <m:e>
+            <m:r>
+              <m:t>m</m:t>
+            </m:r>
+          </m:e>
+          <m:sup>
+            <m:r>
+              <m:t>2</m:t>
+            </m:r>
+          </m:sup>
+        </m:sSup>
+      </m:oMath>
+      <w:r>
+        <w:t xml:space="preserve">) with only 2.3% and 0.9% overlap at higher power classes 1,000 - 1,500 and &gt; 1,500</w:t>
+      </w:r>
+      <w:r>
+        <w:t xml:space="preserve"> </w:t>
+      </w:r>
+      <m:oMath>
+        <m:r>
+          <m:t>W</m:t>
+        </m:r>
+        <m:r>
+          <m:t>/</m:t>
+        </m:r>
+        <m:sSup>
+          <m:e>
+            <m:r>
+              <m:t>m</m:t>
+            </m:r>
+          </m:e>
+          <m:sup>
+            <m:r>
+              <m:t>2</m:t>
+            </m:r>
+          </m:sup>
+        </m:sSup>
+      </m:oMath>
+      <w:r>
+        <w:t xml:space="preserve"> </w:t>
+      </w:r>
+      <w:r>
+        <w:t xml:space="preserve">respectively. Wave energy at either depth bin of 0 - 100 or 100 - 200 m is very low with at most 2% overlap for the lower energy class (10-20</w:t>
+      </w:r>
+      <w:r>
+        <w:t xml:space="preserve"> </w:t>
+      </w:r>
+      <m:oMath>
+        <m:r>
+          <m:t>k</m:t>
+        </m:r>
+        <m:r>
+          <m:t>W</m:t>
+        </m:r>
+        <m:r>
+          <m:t>/</m:t>
+        </m:r>
+        <m:r>
+          <m:t>m</m:t>
+        </m:r>
+      </m:oMath>
+      <w:r>
+        <w:t xml:space="preserve">) at depths 100 - 200 m. The most abundant viable wind in shallow depth (0 - 100 m) and lower energy (7 - 8 and 8 - 9</w:t>
+      </w:r>
+      <w:r>
+        <w:t xml:space="preserve"> </w:t>
+      </w:r>
+      <m:oMath>
+        <m:r>
+          <m:t>m</m:t>
+        </m:r>
+        <m:r>
+          <m:t>/</m:t>
+        </m:r>
+        <m:r>
+          <m:t>s</m:t>
+        </m:r>
+      </m:oMath>
+      <w:r>
+        <w:t xml:space="preserve">) overlaps at most 3.1%, but overlaps more at higher speeds (9.6% at 9 - 10</w:t>
+      </w:r>
+      <w:r>
+        <w:t xml:space="preserve"> </w:t>
+      </w:r>
+      <m:oMath>
+        <m:r>
+          <m:t>m</m:t>
+        </m:r>
+        <m:r>
+          <m:t>/</m:t>
+        </m:r>
+        <m:r>
+          <m:t>s</m:t>
+        </m:r>
+      </m:oMath>
+      <w:r>
+        <w:t xml:space="preserve">) and in deeper waters (7.8% and 10.5% at 7 - 8 and 8 - 9</w:t>
+      </w:r>
+      <w:r>
+        <w:t xml:space="preserve"> </w:t>
+      </w:r>
+      <m:oMath>
+        <m:r>
+          <m:t>m</m:t>
+        </m:r>
+        <m:r>
+          <m:t>/</m:t>
+        </m:r>
+        <m:r>
+          <m:t>s</m:t>
+        </m:r>
+      </m:oMath>
+      <w:r>
+        <w:t xml:space="preserve"> </w:t>
+      </w:r>
+      <w:r>
+        <w:t xml:space="preserve">respectively in depths 200 - 1,000 m). Small areas at the highest wind speeds &gt; 10</w:t>
+      </w:r>
+      <w:r>
+        <w:t xml:space="preserve"> </w:t>
+      </w:r>
+      <m:oMath>
+        <m:r>
+          <m:t>m</m:t>
+        </m:r>
+        <m:r>
+          <m:t>/</m:t>
+        </m:r>
+        <m:r>
+          <m:t>s</m:t>
+        </m:r>
+      </m:oMath>
+      <w:r>
+        <w:t xml:space="preserve"> </w:t>
+      </w:r>
+      <w:r>
+        <w:t xml:space="preserve">overlap up to 42.1% for the deepest bin (200 - 1,000 m) and highest wind speeds (11 - 12</w:t>
+      </w:r>
+      <w:r>
+        <w:t xml:space="preserve"> </w:t>
+      </w:r>
+      <m:oMath>
+        <m:r>
+          <m:t>m</m:t>
+        </m:r>
+        <m:r>
+          <m:t>/</m:t>
+        </m:r>
+        <m:r>
+          <m:t>s</m:t>
+        </m:r>
+      </m:oMath>
+      <w:r>
+        <w:t xml:space="preserve">).</w:t>
+      </w:r>
+    </w:p>
+    <w:p>
+      <w:pPr>
+        <w:pStyle w:val="BodyText"/>
+      </w:pPr>
+      <w:r>
+        <w:t xml:space="preserve">Energy resources are unevenly distributed across territories. Tidal power (Figure</w:t>
+      </w:r>
+      <w:r>
+        <w:t xml:space="preserve"> </w:t>
+      </w:r>
+      <w:r>
+        <w:t xml:space="preserve">3</w:t>
+      </w:r>
+      <w:r>
+        <w:t xml:space="preserve">, Table 3) is most abundant in Alaska (691</w:t>
+      </w:r>
+      <w:r>
+        <w:t xml:space="preserve"> </w:t>
+      </w:r>
+      <m:oMath>
+        <m:r>
+          <m:t>k</m:t>
+        </m:r>
+        <m:sSup>
+          <m:e>
+            <m:r>
+              <m:t>m</m:t>
+            </m:r>
+          </m:e>
+          <m:sup>
+            <m:r>
+              <m:t>2</m:t>
+            </m:r>
+          </m:sup>
+        </m:sSup>
+      </m:oMath>
+      <w:r>
+        <w:t xml:space="preserve"> </w:t>
+      </w:r>
+      <w:r>
+        <w:t xml:space="preserve">at 500 - 1,000</w:t>
+      </w:r>
+      <w:r>
+        <w:t xml:space="preserve"> </w:t>
+      </w:r>
+      <m:oMath>
+        <m:r>
+          <m:t>W</m:t>
+        </m:r>
+        <m:r>
+          <m:t>/</m:t>
+        </m:r>
+        <m:sSup>
+          <m:e>
+            <m:r>
+              <m:t>m</m:t>
+            </m:r>
+          </m:e>
+          <m:sup>
+            <m:r>
+              <m:t>2</m:t>
+            </m:r>
+          </m:sup>
+        </m:sSup>
+      </m:oMath>
+      <w:r>
+        <w:t xml:space="preserve">; Table 3), the East (390</w:t>
+      </w:r>
+      <w:r>
+        <w:t xml:space="preserve"> </w:t>
+      </w:r>
+      <m:oMath>
+        <m:r>
+          <m:t>k</m:t>
+        </m:r>
+        <m:sSup>
+          <m:e>
+            <m:r>
+              <m:t>m</m:t>
+            </m:r>
+          </m:e>
+          <m:sup>
+            <m:r>
+              <m:t>2</m:t>
+            </m:r>
+          </m:sup>
+        </m:sSup>
+      </m:oMath>
+      <w:r>
+        <w:t xml:space="preserve"> </w:t>
+      </w:r>
+      <w:r>
+        <w:t xml:space="preserve">at 500 - 1,000</w:t>
+      </w:r>
+      <w:r>
+        <w:t xml:space="preserve"> </w:t>
+      </w:r>
+      <m:oMath>
+        <m:r>
+          <m:t>W</m:t>
+        </m:r>
+        <m:r>
+          <m:t>/</m:t>
+        </m:r>
+        <m:sSup>
+          <m:e>
+            <m:r>
+              <m:t>m</m:t>
+            </m:r>
+          </m:e>
+          <m:sup>
+            <m:r>
+              <m:t>2</m:t>
+            </m:r>
+          </m:sup>
+        </m:sSup>
+      </m:oMath>
+      <w:r>
+        <w:t xml:space="preserve">) and the West (46</w:t>
+      </w:r>
+      <w:r>
+        <w:t xml:space="preserve"> </w:t>
+      </w:r>
+      <m:oMath>
+        <m:r>
+          <m:t>k</m:t>
+        </m:r>
+        <m:sSup>
+          <m:e>
+            <m:r>
+              <m:t>m</m:t>
+            </m:r>
+          </m:e>
+          <m:sup>
+            <m:r>
+              <m:t>2</m:t>
+            </m:r>
+          </m:sup>
+        </m:sSup>
+      </m:oMath>
+      <w:r>
+        <w:t xml:space="preserve"> </w:t>
+      </w:r>
+      <w:r>
+        <w:t xml:space="preserve">at 500 - 1,000</w:t>
+      </w:r>
+      <w:r>
+        <w:t xml:space="preserve"> </w:t>
+      </w:r>
+      <m:oMath>
+        <m:r>
+          <m:t>W</m:t>
+        </m:r>
+        <m:r>
+          <m:t>/</m:t>
+        </m:r>
+        <m:sSup>
+          <m:e>
+            <m:r>
+              <m:t>m</m:t>
+            </m:r>
+          </m:e>
+          <m:sup>
+            <m:r>
+              <m:t>2</m:t>
+            </m:r>
+          </m:sup>
+        </m:sSup>
+      </m:oMath>
+      <w:r>
+        <w:t xml:space="preserve">), which is where overlap with cable buffers is most significant (23.4 - 31.5%) such as around Port Townsend, WA (Figure</w:t>
+      </w:r>
+      <w:r>
+        <w:t xml:space="preserve"> </w:t>
+      </w:r>
+      <w:r>
+        <w:t xml:space="preserve">11</w:t>
+      </w:r>
+      <w:r>
+        <w:t xml:space="preserve">). Wave energy (Figure</w:t>
+      </w:r>
+      <w:r>
+        <w:t xml:space="preserve"> </w:t>
+      </w:r>
+      <w:r>
+        <w:t xml:space="preserve">4</w:t>
+      </w:r>
+      <w:r>
+        <w:t xml:space="preserve">, Table 4) is most abundant in the Pacific territories having the most exposure to storm activity across the largest ocean. Alaska has the most abundant energy across all viable energy classes. Wind speeds (Figure</w:t>
       </w:r>
       <w:r>
         <w:t xml:space="preserve"> </w:t>
@@ -1378,160 +2071,54 @@
         <w:t xml:space="preserve">5</w:t>
       </w:r>
       <w:r>
-        <w:t xml:space="preserve"> </w:t>
-      </w:r>
-      <w:r>
-        <w:t xml:space="preserve">for bargraph; Figure</w:t>
-      </w:r>
-      <w:r>
-        <w:t xml:space="preserve"> </w:t>
-      </w:r>
-      <w:r>
-        <w:t xml:space="preserve">??</w:t>
-      </w:r>
-      <w:r>
-        <w:t xml:space="preserve"> </w:t>
-      </w:r>
-      <w:r>
-        <w:t xml:space="preserve">for Hawaii wind map; Figure</w:t>
-      </w:r>
-      <w:r>
-        <w:t xml:space="preserve"> </w:t>
-      </w:r>
-      <w:r>
-        <w:t xml:space="preserve">??</w:t>
-      </w:r>
-      <w:r>
-        <w:t xml:space="preserve"> </w:t>
-      </w:r>
-      <w:r>
-        <w:t xml:space="preserve">for West wind map). Overall wave energy has a bimodal distribution, most abundant in the lowest class (997,570 km</w:t>
-      </w:r>
-      <w:r>
-        <w:rPr>
-          <w:vertAlign w:val="superscript"/>
-        </w:rPr>
-        <w:t xml:space="preserve">2</w:t>
-      </w:r>
-      <w:r>
-        <w:t xml:space="preserve"> </w:t>
-      </w:r>
-      <w:r>
-        <w:t xml:space="preserve">for 0-10 kW/m) with a sharp drop at the next lowest class (292,692 km</w:t>
-      </w:r>
-      <w:r>
-        <w:rPr>
-          <w:vertAlign w:val="superscript"/>
-        </w:rPr>
-        <w:t xml:space="preserve">2</w:t>
-      </w:r>
-      <w:r>
-        <w:t xml:space="preserve"> </w:t>
-      </w:r>
-      <w:r>
-        <w:t xml:space="preserve">for 0-10 kW/m) and then ramping up to roughly half the highest class (532,533 km</w:t>
-      </w:r>
-      <w:r>
-        <w:rPr>
-          <w:vertAlign w:val="superscript"/>
-        </w:rPr>
-        <w:t xml:space="preserve">2</w:t>
-      </w:r>
-      <w:r>
-        <w:t xml:space="preserve"> </w:t>
-      </w:r>
-      <w:r>
-        <w:t xml:space="preserve">for &gt;30 kW/m). Overlap with cable buffers for the highest two classes (20-30 &amp; &gt;30 kW/m) is just over 5% (5.2% &amp; 5% for 2z, 6.8% &amp; 6.7% for 3z). Similar to wind, these high energy wave classes are limited to the Pacific territories of Hawaii, West and Alaska (wind for Alaska was not available) (Table 5; Figure</w:t>
-      </w:r>
-      <w:r>
-        <w:t xml:space="preserve"> </w:t>
-      </w:r>
-      <w:r>
-        <w:t xml:space="preserve">4</w:t>
-      </w:r>
-      <w:r>
-        <w:t xml:space="preserve"> </w:t>
-      </w:r>
-      <w:r>
-        <w:t xml:space="preserve">for bargraph; Figure</w:t>
-      </w:r>
-      <w:r>
-        <w:t xml:space="preserve"> </w:t>
-      </w:r>
-      <w:r>
-        <w:t xml:space="preserve">??</w:t>
-      </w:r>
-      <w:r>
-        <w:t xml:space="preserve"> </w:t>
-      </w:r>
-      <w:r>
-        <w:t xml:space="preserve">for Hawaii wave map; Figure</w:t>
-      </w:r>
-      <w:r>
-        <w:t xml:space="preserve"> </w:t>
-      </w:r>
-      <w:r>
-        <w:t xml:space="preserve">??</w:t>
-      </w:r>
-      <w:r>
-        <w:t xml:space="preserve"> </w:t>
-      </w:r>
-      <w:r>
-        <w:t xml:space="preserve">for West wave map; Figure</w:t>
-      </w:r>
-      <w:r>
-        <w:t xml:space="preserve"> </w:t>
-      </w:r>
-      <w:r>
-        <w:t xml:space="preserve">??</w:t>
-      </w:r>
-      <w:r>
-        <w:t xml:space="preserve"> </w:t>
-      </w:r>
-      <w:r>
-        <w:t xml:space="preserve">for Alaska wave map). Tidal power is extremely dominated by the lowest energy class of 0-500 W/m</w:t>
-      </w:r>
-      <w:r>
-        <w:rPr>
-          <w:vertAlign w:val="superscript"/>
-        </w:rPr>
-        <w:t xml:space="preserve">2</w:t>
-      </w:r>
-      <w:r>
-        <w:t xml:space="preserve"> </w:t>
-      </w:r>
-      <w:r>
-        <w:t xml:space="preserve">covering 403,781 km</w:t>
-      </w:r>
-      <w:r>
-        <w:rPr>
-          <w:vertAlign w:val="superscript"/>
-        </w:rPr>
-        <w:t xml:space="preserve">2</w:t>
-      </w:r>
-      <w:r>
-        <w:t xml:space="preserve">, which is 99.6% of the total area assessed. The cable overlap for the rare higher energy areas is at most 20.1% (12 of 59 km</w:t>
-      </w:r>
-      <w:r>
-        <w:rPr>
-          <w:vertAlign w:val="superscript"/>
-        </w:rPr>
-        <w:t xml:space="preserve">2</w:t>
-      </w:r>
-      <w:r>
-        <w:t xml:space="preserve">) for 500-1,000 W/m</w:t>
-      </w:r>
-      <w:r>
-        <w:rPr>
-          <w:vertAlign w:val="superscript"/>
-        </w:rPr>
-        <w:t xml:space="preserve">2</w:t>
-      </w:r>
-      <w:r>
-        <w:t xml:space="preserve"> </w:t>
-      </w:r>
-      <w:r>
-        <w:t xml:space="preserve">in the West and less than 3% for the even rarer higher energy classes of 1,000-1,500 or &gt;1,500 found only in Alaska or the East.</w:t>
+        <w:t xml:space="preserve">, Table 5) in excess of 9</w:t>
+      </w:r>
+      <w:r>
+        <w:t xml:space="preserve"> </w:t>
+      </w:r>
+      <m:oMath>
+        <m:r>
+          <m:t>m</m:t>
+        </m:r>
+        <m:r>
+          <m:t>/</m:t>
+        </m:r>
+        <m:r>
+          <m:t>s</m:t>
+        </m:r>
+      </m:oMath>
+      <w:r>
+        <w:t xml:space="preserve"> </w:t>
+      </w:r>
+      <w:r>
+        <w:t xml:space="preserve">are not found in the Gulf of Mexico and limited to the offshore New England area of the East (Figure</w:t>
+      </w:r>
+      <w:r>
+        <w:t xml:space="preserve"> </w:t>
+      </w:r>
+      <w:r>
+        <w:t xml:space="preserve">19</w:t>
+      </w:r>
+      <w:r>
+        <w:t xml:space="preserve">), offshore areas of California and Oregon in the West (Figure</w:t>
+      </w:r>
+      <w:r>
+        <w:t xml:space="preserve"> </w:t>
+      </w:r>
+      <w:r>
+        <w:t xml:space="preserve">19</w:t>
+      </w:r>
+      <w:r>
+        <w:t xml:space="preserve">) and dispersed locations in Hawaii (Figure</w:t>
+      </w:r>
+      <w:r>
+        <w:t xml:space="preserve"> </w:t>
+      </w:r>
+      <w:r>
+        <w:t xml:space="preserve">19</w:t>
+      </w:r>
+      <w:r>
+        <w:t xml:space="preserve">).</w:t>
       </w:r>
     </w:p>
     <w:p>
@@ -1780,7 +2367,7 @@
               <a:graphicData uri="http://schemas.openxmlformats.org/drawingml/2006/picture">
                 <pic:pic>
                   <pic:nvPicPr>
-                    <pic:cNvPr descr="report_files/figure-docx/tbl04Tide-1.png" id="0" name="Picture"/>
+                    <pic:cNvPr descr="report_files/figure-docx/tbl03Tide-1.png" id="0" name="Picture"/>
                     <pic:cNvPicPr>
                       <a:picLocks noChangeArrowheads="1" noChangeAspect="1"/>
                     </pic:cNvPicPr>
@@ -1922,14 +2509,14 @@
       <w:r>
         <w:drawing>
           <wp:inline>
-            <wp:extent cx="5334000" cy="3349752"/>
+            <wp:extent cx="5334000" cy="3093720"/>
             <wp:effectExtent b="0" l="0" r="0" t="0"/>
             <wp:docPr descr="" id="1" name="Picture"/>
             <a:graphic>
               <a:graphicData uri="http://schemas.openxmlformats.org/drawingml/2006/picture">
                 <pic:pic>
                   <pic:nvPicPr>
-                    <pic:cNvPr descr="report_files/figure-docx/tbl05Wave-1.png" id="0" name="Picture"/>
+                    <pic:cNvPr descr="report_files/figure-docx/tbl04Wave-1.png" id="0" name="Picture"/>
                     <pic:cNvPicPr>
                       <a:picLocks noChangeArrowheads="1" noChangeAspect="1"/>
                     </pic:cNvPicPr>
@@ -1943,7 +2530,7 @@
                   <pic:spPr bwMode="auto">
                     <a:xfrm>
                       <a:off x="0" y="0"/>
-                      <a:ext cx="5334000" cy="3349752"/>
+                      <a:ext cx="5334000" cy="3093720"/>
                     </a:xfrm>
                     <a:prstGeom prst="rect">
                       <a:avLst/>
@@ -2072,7 +2659,7 @@
               <a:graphicData uri="http://schemas.openxmlformats.org/drawingml/2006/picture">
                 <pic:pic>
                   <pic:nvPicPr>
-                    <pic:cNvPr descr="report_files/figure-docx/tbl06Wind-1.png" id="0" name="Picture"/>
+                    <pic:cNvPr descr="report_files/figure-docx/tbl05Wind-1.png" id="0" name="Picture"/>
                     <pic:cNvPicPr>
                       <a:picLocks noChangeArrowheads="1" noChangeAspect="1"/>
                     </pic:cNvPicPr>
@@ -2176,20 +2763,6 @@
       <w:bookmarkEnd w:id="67"/>
       <w:r>
         <w:t xml:space="preserve">Maps by US Territory of Cable Buffer and Renewable Energy</w:t>
-      </w:r>
-    </w:p>
-    <w:p>
-      <w:pPr>
-        <w:pStyle w:val="FirstParagraph"/>
-      </w:pPr>
-      <w:r>
-        <w:t xml:space="preserve">TODO:</w:t>
-      </w:r>
-      <w:r>
-        <w:t xml:space="preserve"> </w:t>
-      </w:r>
-      <w:r>
-        <w:t xml:space="preserve">- captions for maps</w:t>
       </w:r>
     </w:p>
     <w:p>
@@ -4110,37 +4683,6 @@
         <w:pStyle w:val="Bibliography"/>
       </w:pPr>
       <w:r>
-        <w:t xml:space="preserve">Musial, W., Heimiller, D., Beiter, P., Scott, G., &amp; Draxl, C. (2016).</w:t>
-      </w:r>
-      <w:r>
-        <w:t xml:space="preserve"> </w:t>
-      </w:r>
-      <w:r>
-        <w:rPr>
-          <w:i/>
-        </w:rPr>
-        <w:t xml:space="preserve">2016 Offshore Wind Energy Resource Assessment for the United States</w:t>
-      </w:r>
-      <w:r>
-        <w:t xml:space="preserve">. NREL (National Renewable Energy Laboratory (NREL), Golden, CO (United States)).</w:t>
-      </w:r>
-      <w:r>
-        <w:t xml:space="preserve"> </w:t>
-      </w:r>
-      <w:hyperlink r:id="rId113">
-        <w:r>
-          <w:rPr>
-            <w:rStyle w:val="Hyperlink"/>
-          </w:rPr>
-          <w:t xml:space="preserve">http://www.nrel.gov/docs/fy16osti/66599.pdf</w:t>
-        </w:r>
-      </w:hyperlink>
-    </w:p>
-    <w:p>
-      <w:pPr>
-        <w:pStyle w:val="Bibliography"/>
-      </w:pPr>
-      <w:r>
         <w:t xml:space="preserve">Pachauri, R. K., Mayer, L., &amp; Intergovernmental Panel on Climate Change (Eds.). (2015).</w:t>
       </w:r>
       <w:r>
@@ -4161,40 +4703,6 @@
         <w:pStyle w:val="Bibliography"/>
       </w:pPr>
       <w:r>
-        <w:t xml:space="preserve">Schwartz, M., Heimiller, D., Haymes, S., &amp; Musial, W. (2010).</w:t>
-      </w:r>
-      <w:r>
-        <w:t xml:space="preserve"> </w:t>
-      </w:r>
-      <w:r>
-        <w:rPr>
-          <w:i/>
-        </w:rPr>
-        <w:t xml:space="preserve">Assessment of offshore wind energy resources for the United States</w:t>
-      </w:r>
-      <w:r>
-        <w:t xml:space="preserve">. National Renewable Energy Laboratory (NREL), Golden, CO.</w:t>
-      </w:r>
-      <w:r>
-        <w:t xml:space="preserve"> </w:t>
-      </w:r>
-      <w:hyperlink r:id="rId114">
-        <w:r>
-          <w:rPr>
-            <w:rStyle w:val="Hyperlink"/>
-          </w:rPr>
-          <w:t xml:space="preserve">https://pdfs.semanticscholar.org/ee6a/c56b0ff8a7c56c575cf774001a9f27490907.pdf</w:t>
-        </w:r>
-      </w:hyperlink>
-      <w:r>
-        <w:t xml:space="preserve">. Accessed 12 September 2017</w:t>
-      </w:r>
-    </w:p>
-    <w:p>
-      <w:pPr>
-        <w:pStyle w:val="Bibliography"/>
-      </w:pPr>
-      <w:r>
         <w:t xml:space="preserve">Uihlein, A., &amp; Magagna, D. (2016). Wave and tidal current energy review of the current state of research beyond technology.</w:t>
       </w:r>
       <w:r>
@@ -4224,7 +4732,7 @@
       <w:r>
         <w:t xml:space="preserve"> </w:t>
       </w:r>
-      <w:hyperlink r:id="rId115">
+      <w:hyperlink r:id="rId113">
         <w:r>
           <w:rPr>
             <w:rStyle w:val="Hyperlink"/>
@@ -4254,6 +4762,46 @@
       <w:r>
         <w:t xml:space="preserve">. Accessed 2 July 2017</w:t>
       </w:r>
+    </w:p>
+    <w:p>
+      <w:pPr>
+        <w:pStyle w:val="Bibliography"/>
+      </w:pPr>
+      <w:r>
+        <w:t xml:space="preserve">Weatherall, P., Marks, K. M., Jakobsson, M., Schmitt, T., Tani, S., Arndt, J. E., et al. (2015). A new digital bathymetric model of the world’s oceans.</w:t>
+      </w:r>
+      <w:r>
+        <w:t xml:space="preserve"> </w:t>
+      </w:r>
+      <w:r>
+        <w:rPr>
+          <w:i/>
+        </w:rPr>
+        <w:t xml:space="preserve">Earth and Space Science</w:t>
+      </w:r>
+      <w:r>
+        <w:t xml:space="preserve">,</w:t>
+      </w:r>
+      <w:r>
+        <w:t xml:space="preserve"> </w:t>
+      </w:r>
+      <w:r>
+        <w:rPr>
+          <w:i/>
+        </w:rPr>
+        <w:t xml:space="preserve">2</w:t>
+      </w:r>
+      <w:r>
+        <w:t xml:space="preserve">(8), 2015EA000107. doi:</w:t>
+      </w:r>
+      <w:hyperlink r:id="rId114">
+        <w:r>
+          <w:rPr>
+            <w:rStyle w:val="Hyperlink"/>
+          </w:rPr>
+          <w:t xml:space="preserve">10.1002/2015EA000107</w:t>
+        </w:r>
+      </w:hyperlink>
     </w:p>
     <w:sectPr/>
   </w:body>
@@ -4562,7 +5110,7 @@
     </w:lvl>
   </w:abstractNum>
   <w:abstractNum w:abstractNumId="990">
-    <w:nsid w:val="ef98507a"/>
+    <w:nsid w:val="89e70e7f"/>
     <w:multiLevelType w:val="multilevel"/>
     <w:lvl w:ilvl="0">
       <w:numFmt w:val="bullet"/>
@@ -4643,7 +5191,7 @@
     </w:lvl>
   </w:abstractNum>
   <w:abstractNum w:abstractNumId="991">
-    <w:nsid w:val="85e9449a"/>
+    <w:nsid w:val="4c1d4ddd"/>
     <w:multiLevelType w:val="multilevel"/>
     <w:lvl w:ilvl="0">
       <w:numFmt w:val="bullet"/>

</xml_diff>